<commit_message>
add auth to project
</commit_message>
<xml_diff>
--- a/HOST.docx
+++ b/HOST.docx
@@ -280,993 +280,1888 @@
       </w:r>
     </w:p>
     <w:p>
-      <w:r>
-        <w:rPr>
-          <w:rStyle w:val="ng-tns-c4235442499-1115"/>
-        </w:rPr>
-        <w:t>YAML</w:t>
-      </w:r>
-    </w:p>
-    <w:p>
-      <w:pPr>
-        <w:pStyle w:val="HTMLPreformatted"/>
-        <w:rPr>
-          <w:rStyle w:val="HTMLCode"/>
-        </w:rPr>
-      </w:pPr>
-      <w:r>
-        <w:rPr>
-          <w:rStyle w:val="HTMLCode"/>
-        </w:rPr>
-        <w:t xml:space="preserve">      </w:t>
-      </w:r>
-      <w:r>
-        <w:rPr>
-          <w:rStyle w:val="hljs-bullet"/>
-        </w:rPr>
-        <w:t>-</w:t>
-      </w:r>
-      <w:r>
-        <w:rPr>
-          <w:rStyle w:val="HTMLCode"/>
+      <w:pPr>
+        <w:autoSpaceDE w:val="0"/>
+        <w:autoSpaceDN w:val="0"/>
+        <w:adjustRightInd w:val="0"/>
+        <w:spacing w:after="0" w:line="240" w:lineRule="auto"/>
+        <w:rPr>
+          <w:rFonts w:ascii="Cascadia Mono" w:hAnsi="Cascadia Mono" w:cs="Cascadia Mono"/>
+          <w:color w:val="000000"/>
+          <w:sz w:val="19"/>
+          <w:szCs w:val="19"/>
+          <w:highlight w:val="white"/>
+        </w:rPr>
+      </w:pPr>
+      <w:r>
+        <w:rPr>
+          <w:rFonts w:ascii="Cascadia Mono" w:hAnsi="Cascadia Mono" w:cs="Cascadia Mono"/>
+          <w:color w:val="0000FF"/>
+          <w:sz w:val="19"/>
+          <w:szCs w:val="19"/>
+          <w:highlight w:val="white"/>
+        </w:rPr>
+        <w:t>name:</w:t>
+      </w:r>
+      <w:r>
+        <w:rPr>
+          <w:rFonts w:ascii="Cascadia Mono" w:hAnsi="Cascadia Mono" w:cs="Cascadia Mono"/>
+          <w:color w:val="000000"/>
+          <w:sz w:val="19"/>
+          <w:szCs w:val="19"/>
+          <w:highlight w:val="white"/>
         </w:rPr>
         <w:t xml:space="preserve"> </w:t>
       </w:r>
       <w:r>
         <w:rPr>
-          <w:rStyle w:val="hljs-attr"/>
+          <w:rFonts w:ascii="Cascadia Mono" w:hAnsi="Cascadia Mono" w:cs="Cascadia Mono"/>
+          <w:color w:val="A31515"/>
+          <w:sz w:val="19"/>
+          <w:szCs w:val="19"/>
+          <w:highlight w:val="white"/>
+        </w:rPr>
+        <w:t>Deploy BlogApi .NET 8</w:t>
+      </w:r>
+    </w:p>
+    <w:p>
+      <w:pPr>
+        <w:autoSpaceDE w:val="0"/>
+        <w:autoSpaceDN w:val="0"/>
+        <w:adjustRightInd w:val="0"/>
+        <w:spacing w:after="0" w:line="240" w:lineRule="auto"/>
+        <w:rPr>
+          <w:rFonts w:ascii="Cascadia Mono" w:hAnsi="Cascadia Mono" w:cs="Cascadia Mono"/>
+          <w:color w:val="000000"/>
+          <w:sz w:val="19"/>
+          <w:szCs w:val="19"/>
+          <w:highlight w:val="white"/>
+        </w:rPr>
+      </w:pPr>
+    </w:p>
+    <w:p>
+      <w:pPr>
+        <w:autoSpaceDE w:val="0"/>
+        <w:autoSpaceDN w:val="0"/>
+        <w:adjustRightInd w:val="0"/>
+        <w:spacing w:after="0" w:line="240" w:lineRule="auto"/>
+        <w:rPr>
+          <w:rFonts w:ascii="Cascadia Mono" w:hAnsi="Cascadia Mono" w:cs="Cascadia Mono"/>
+          <w:color w:val="000000"/>
+          <w:sz w:val="19"/>
+          <w:szCs w:val="19"/>
+          <w:highlight w:val="white"/>
+        </w:rPr>
+      </w:pPr>
+      <w:r>
+        <w:rPr>
+          <w:rFonts w:ascii="Cascadia Mono" w:hAnsi="Cascadia Mono" w:cs="Cascadia Mono"/>
+          <w:color w:val="0000FF"/>
+          <w:sz w:val="19"/>
+          <w:szCs w:val="19"/>
+          <w:highlight w:val="white"/>
+        </w:rPr>
+        <w:t>on:</w:t>
+      </w:r>
+    </w:p>
+    <w:p>
+      <w:pPr>
+        <w:autoSpaceDE w:val="0"/>
+        <w:autoSpaceDN w:val="0"/>
+        <w:adjustRightInd w:val="0"/>
+        <w:spacing w:after="0" w:line="240" w:lineRule="auto"/>
+        <w:rPr>
+          <w:rFonts w:ascii="Cascadia Mono" w:hAnsi="Cascadia Mono" w:cs="Cascadia Mono"/>
+          <w:color w:val="000000"/>
+          <w:sz w:val="19"/>
+          <w:szCs w:val="19"/>
+          <w:highlight w:val="white"/>
+        </w:rPr>
+      </w:pPr>
+      <w:r>
+        <w:rPr>
+          <w:rFonts w:ascii="Cascadia Mono" w:hAnsi="Cascadia Mono" w:cs="Cascadia Mono"/>
+          <w:color w:val="000000"/>
+          <w:sz w:val="19"/>
+          <w:szCs w:val="19"/>
+          <w:highlight w:val="white"/>
+        </w:rPr>
+        <w:t xml:space="preserve">  </w:t>
+      </w:r>
+      <w:r>
+        <w:rPr>
+          <w:rFonts w:ascii="Cascadia Mono" w:hAnsi="Cascadia Mono" w:cs="Cascadia Mono"/>
+          <w:color w:val="0000FF"/>
+          <w:sz w:val="19"/>
+          <w:szCs w:val="19"/>
+          <w:highlight w:val="white"/>
+        </w:rPr>
+        <w:t>push:</w:t>
+      </w:r>
+    </w:p>
+    <w:p>
+      <w:pPr>
+        <w:autoSpaceDE w:val="0"/>
+        <w:autoSpaceDN w:val="0"/>
+        <w:adjustRightInd w:val="0"/>
+        <w:spacing w:after="0" w:line="240" w:lineRule="auto"/>
+        <w:rPr>
+          <w:rFonts w:ascii="Cascadia Mono" w:hAnsi="Cascadia Mono" w:cs="Cascadia Mono"/>
+          <w:color w:val="000000"/>
+          <w:sz w:val="19"/>
+          <w:szCs w:val="19"/>
+          <w:highlight w:val="white"/>
+        </w:rPr>
+      </w:pPr>
+      <w:r>
+        <w:rPr>
+          <w:rFonts w:ascii="Cascadia Mono" w:hAnsi="Cascadia Mono" w:cs="Cascadia Mono"/>
+          <w:color w:val="000000"/>
+          <w:sz w:val="19"/>
+          <w:szCs w:val="19"/>
+          <w:highlight w:val="white"/>
+        </w:rPr>
+        <w:t xml:space="preserve">    </w:t>
+      </w:r>
+      <w:r>
+        <w:rPr>
+          <w:rFonts w:ascii="Cascadia Mono" w:hAnsi="Cascadia Mono" w:cs="Cascadia Mono"/>
+          <w:color w:val="0000FF"/>
+          <w:sz w:val="19"/>
+          <w:szCs w:val="19"/>
+          <w:highlight w:val="white"/>
+        </w:rPr>
+        <w:t>branches:</w:t>
+      </w:r>
+      <w:r>
+        <w:rPr>
+          <w:rFonts w:ascii="Cascadia Mono" w:hAnsi="Cascadia Mono" w:cs="Cascadia Mono"/>
+          <w:color w:val="000000"/>
+          <w:sz w:val="19"/>
+          <w:szCs w:val="19"/>
+          <w:highlight w:val="white"/>
+        </w:rPr>
+        <w:t xml:space="preserve"> [ </w:t>
+      </w:r>
+      <w:r>
+        <w:rPr>
+          <w:rFonts w:ascii="Cascadia Mono" w:hAnsi="Cascadia Mono" w:cs="Cascadia Mono"/>
+          <w:color w:val="A31515"/>
+          <w:sz w:val="19"/>
+          <w:szCs w:val="19"/>
+          <w:highlight w:val="white"/>
+        </w:rPr>
+        <w:t>master</w:t>
+      </w:r>
+      <w:r>
+        <w:rPr>
+          <w:rFonts w:ascii="Cascadia Mono" w:hAnsi="Cascadia Mono" w:cs="Cascadia Mono"/>
+          <w:color w:val="000000"/>
+          <w:sz w:val="19"/>
+          <w:szCs w:val="19"/>
+          <w:highlight w:val="white"/>
+        </w:rPr>
+        <w:t xml:space="preserve"> ]</w:t>
+      </w:r>
+    </w:p>
+    <w:p>
+      <w:pPr>
+        <w:autoSpaceDE w:val="0"/>
+        <w:autoSpaceDN w:val="0"/>
+        <w:adjustRightInd w:val="0"/>
+        <w:spacing w:after="0" w:line="240" w:lineRule="auto"/>
+        <w:rPr>
+          <w:rFonts w:ascii="Cascadia Mono" w:hAnsi="Cascadia Mono" w:cs="Cascadia Mono"/>
+          <w:color w:val="000000"/>
+          <w:sz w:val="19"/>
+          <w:szCs w:val="19"/>
+          <w:highlight w:val="white"/>
+        </w:rPr>
+      </w:pPr>
+    </w:p>
+    <w:p>
+      <w:pPr>
+        <w:autoSpaceDE w:val="0"/>
+        <w:autoSpaceDN w:val="0"/>
+        <w:adjustRightInd w:val="0"/>
+        <w:spacing w:after="0" w:line="240" w:lineRule="auto"/>
+        <w:rPr>
+          <w:rFonts w:ascii="Cascadia Mono" w:hAnsi="Cascadia Mono" w:cs="Cascadia Mono"/>
+          <w:color w:val="000000"/>
+          <w:sz w:val="19"/>
+          <w:szCs w:val="19"/>
+          <w:highlight w:val="white"/>
+        </w:rPr>
+      </w:pPr>
+      <w:r>
+        <w:rPr>
+          <w:rFonts w:ascii="Cascadia Mono" w:hAnsi="Cascadia Mono" w:cs="Cascadia Mono"/>
+          <w:color w:val="0000FF"/>
+          <w:sz w:val="19"/>
+          <w:szCs w:val="19"/>
+          <w:highlight w:val="white"/>
+        </w:rPr>
+        <w:t>jobs:</w:t>
+      </w:r>
+    </w:p>
+    <w:p>
+      <w:pPr>
+        <w:autoSpaceDE w:val="0"/>
+        <w:autoSpaceDN w:val="0"/>
+        <w:adjustRightInd w:val="0"/>
+        <w:spacing w:after="0" w:line="240" w:lineRule="auto"/>
+        <w:rPr>
+          <w:rFonts w:ascii="Cascadia Mono" w:hAnsi="Cascadia Mono" w:cs="Cascadia Mono"/>
+          <w:color w:val="000000"/>
+          <w:sz w:val="19"/>
+          <w:szCs w:val="19"/>
+          <w:highlight w:val="white"/>
+        </w:rPr>
+      </w:pPr>
+      <w:r>
+        <w:rPr>
+          <w:rFonts w:ascii="Cascadia Mono" w:hAnsi="Cascadia Mono" w:cs="Cascadia Mono"/>
+          <w:color w:val="000000"/>
+          <w:sz w:val="19"/>
+          <w:szCs w:val="19"/>
+          <w:highlight w:val="white"/>
+        </w:rPr>
+        <w:t xml:space="preserve">  </w:t>
+      </w:r>
+      <w:r>
+        <w:rPr>
+          <w:rFonts w:ascii="Cascadia Mono" w:hAnsi="Cascadia Mono" w:cs="Cascadia Mono"/>
+          <w:color w:val="0000FF"/>
+          <w:sz w:val="19"/>
+          <w:szCs w:val="19"/>
+          <w:highlight w:val="white"/>
+        </w:rPr>
+        <w:t>deploy:</w:t>
+      </w:r>
+    </w:p>
+    <w:p>
+      <w:pPr>
+        <w:autoSpaceDE w:val="0"/>
+        <w:autoSpaceDN w:val="0"/>
+        <w:adjustRightInd w:val="0"/>
+        <w:spacing w:after="0" w:line="240" w:lineRule="auto"/>
+        <w:rPr>
+          <w:rFonts w:ascii="Cascadia Mono" w:hAnsi="Cascadia Mono" w:cs="Cascadia Mono"/>
+          <w:color w:val="000000"/>
+          <w:sz w:val="19"/>
+          <w:szCs w:val="19"/>
+          <w:highlight w:val="white"/>
+        </w:rPr>
+      </w:pPr>
+      <w:r>
+        <w:rPr>
+          <w:rFonts w:ascii="Cascadia Mono" w:hAnsi="Cascadia Mono" w:cs="Cascadia Mono"/>
+          <w:color w:val="000000"/>
+          <w:sz w:val="19"/>
+          <w:szCs w:val="19"/>
+          <w:highlight w:val="white"/>
+        </w:rPr>
+        <w:t xml:space="preserve">    </w:t>
+      </w:r>
+      <w:r>
+        <w:rPr>
+          <w:rFonts w:ascii="Cascadia Mono" w:hAnsi="Cascadia Mono" w:cs="Cascadia Mono"/>
+          <w:color w:val="0000FF"/>
+          <w:sz w:val="19"/>
+          <w:szCs w:val="19"/>
+          <w:highlight w:val="white"/>
+        </w:rPr>
+        <w:t>runs-on:</w:t>
+      </w:r>
+      <w:r>
+        <w:rPr>
+          <w:rFonts w:ascii="Cascadia Mono" w:hAnsi="Cascadia Mono" w:cs="Cascadia Mono"/>
+          <w:color w:val="000000"/>
+          <w:sz w:val="19"/>
+          <w:szCs w:val="19"/>
+          <w:highlight w:val="white"/>
+        </w:rPr>
+        <w:t xml:space="preserve"> </w:t>
+      </w:r>
+      <w:r>
+        <w:rPr>
+          <w:rFonts w:ascii="Cascadia Mono" w:hAnsi="Cascadia Mono" w:cs="Cascadia Mono"/>
+          <w:color w:val="A31515"/>
+          <w:sz w:val="19"/>
+          <w:szCs w:val="19"/>
+          <w:highlight w:val="white"/>
+        </w:rPr>
+        <w:t>ubuntu-latest</w:t>
+      </w:r>
+    </w:p>
+    <w:p>
+      <w:pPr>
+        <w:autoSpaceDE w:val="0"/>
+        <w:autoSpaceDN w:val="0"/>
+        <w:adjustRightInd w:val="0"/>
+        <w:spacing w:after="0" w:line="240" w:lineRule="auto"/>
+        <w:rPr>
+          <w:rFonts w:ascii="Cascadia Mono" w:hAnsi="Cascadia Mono" w:cs="Cascadia Mono"/>
+          <w:color w:val="000000"/>
+          <w:sz w:val="19"/>
+          <w:szCs w:val="19"/>
+          <w:highlight w:val="white"/>
+        </w:rPr>
+      </w:pPr>
+      <w:r>
+        <w:rPr>
+          <w:rFonts w:ascii="Cascadia Mono" w:hAnsi="Cascadia Mono" w:cs="Cascadia Mono"/>
+          <w:color w:val="000000"/>
+          <w:sz w:val="19"/>
+          <w:szCs w:val="19"/>
+          <w:highlight w:val="white"/>
+        </w:rPr>
+        <w:t xml:space="preserve">    </w:t>
+      </w:r>
+      <w:r>
+        <w:rPr>
+          <w:rFonts w:ascii="Cascadia Mono" w:hAnsi="Cascadia Mono" w:cs="Cascadia Mono"/>
+          <w:color w:val="0000FF"/>
+          <w:sz w:val="19"/>
+          <w:szCs w:val="19"/>
+          <w:highlight w:val="white"/>
+        </w:rPr>
+        <w:t>steps:</w:t>
+      </w:r>
+    </w:p>
+    <w:p>
+      <w:pPr>
+        <w:autoSpaceDE w:val="0"/>
+        <w:autoSpaceDN w:val="0"/>
+        <w:adjustRightInd w:val="0"/>
+        <w:spacing w:after="0" w:line="240" w:lineRule="auto"/>
+        <w:rPr>
+          <w:rFonts w:ascii="Cascadia Mono" w:hAnsi="Cascadia Mono" w:cs="Cascadia Mono"/>
+          <w:color w:val="000000"/>
+          <w:sz w:val="19"/>
+          <w:szCs w:val="19"/>
+          <w:highlight w:val="white"/>
+        </w:rPr>
+      </w:pPr>
+      <w:r>
+        <w:rPr>
+          <w:rFonts w:ascii="Cascadia Mono" w:hAnsi="Cascadia Mono" w:cs="Cascadia Mono"/>
+          <w:color w:val="000000"/>
+          <w:sz w:val="19"/>
+          <w:szCs w:val="19"/>
+          <w:highlight w:val="white"/>
+        </w:rPr>
+        <w:t xml:space="preserve">      - </w:t>
+      </w:r>
+      <w:r>
+        <w:rPr>
+          <w:rFonts w:ascii="Cascadia Mono" w:hAnsi="Cascadia Mono" w:cs="Cascadia Mono"/>
+          <w:color w:val="0000FF"/>
+          <w:sz w:val="19"/>
+          <w:szCs w:val="19"/>
+          <w:highlight w:val="white"/>
         </w:rPr>
         <w:t>name:</w:t>
       </w:r>
       <w:r>
         <w:rPr>
-          <w:rStyle w:val="HTMLCode"/>
+          <w:rFonts w:ascii="Cascadia Mono" w:hAnsi="Cascadia Mono" w:cs="Cascadia Mono"/>
+          <w:color w:val="000000"/>
+          <w:sz w:val="19"/>
+          <w:szCs w:val="19"/>
+          <w:highlight w:val="white"/>
         </w:rPr>
         <w:t xml:space="preserve"> </w:t>
       </w:r>
       <w:r>
         <w:rPr>
-          <w:rStyle w:val="hljs-string"/>
-        </w:rPr>
-        <w:t>Build</w:t>
-      </w:r>
-      <w:r>
-        <w:rPr>
-          <w:rStyle w:val="HTMLCode"/>
+          <w:rFonts w:ascii="Cascadia Mono" w:hAnsi="Cascadia Mono" w:cs="Cascadia Mono"/>
+          <w:color w:val="A31515"/>
+          <w:sz w:val="19"/>
+          <w:szCs w:val="19"/>
+          <w:highlight w:val="white"/>
+        </w:rPr>
+        <w:t>Checkout code</w:t>
+      </w:r>
+    </w:p>
+    <w:p>
+      <w:pPr>
+        <w:autoSpaceDE w:val="0"/>
+        <w:autoSpaceDN w:val="0"/>
+        <w:adjustRightInd w:val="0"/>
+        <w:spacing w:after="0" w:line="240" w:lineRule="auto"/>
+        <w:rPr>
+          <w:rFonts w:ascii="Cascadia Mono" w:hAnsi="Cascadia Mono" w:cs="Cascadia Mono"/>
+          <w:color w:val="000000"/>
+          <w:sz w:val="19"/>
+          <w:szCs w:val="19"/>
+          <w:highlight w:val="white"/>
+        </w:rPr>
+      </w:pPr>
+      <w:r>
+        <w:rPr>
+          <w:rFonts w:ascii="Cascadia Mono" w:hAnsi="Cascadia Mono" w:cs="Cascadia Mono"/>
+          <w:color w:val="000000"/>
+          <w:sz w:val="19"/>
+          <w:szCs w:val="19"/>
+          <w:highlight w:val="white"/>
+        </w:rPr>
+        <w:t xml:space="preserve">        </w:t>
+      </w:r>
+      <w:r>
+        <w:rPr>
+          <w:rFonts w:ascii="Cascadia Mono" w:hAnsi="Cascadia Mono" w:cs="Cascadia Mono"/>
+          <w:color w:val="0000FF"/>
+          <w:sz w:val="19"/>
+          <w:szCs w:val="19"/>
+          <w:highlight w:val="white"/>
+        </w:rPr>
+        <w:t>uses:</w:t>
+      </w:r>
+      <w:r>
+        <w:rPr>
+          <w:rFonts w:ascii="Cascadia Mono" w:hAnsi="Cascadia Mono" w:cs="Cascadia Mono"/>
+          <w:color w:val="000000"/>
+          <w:sz w:val="19"/>
+          <w:szCs w:val="19"/>
+          <w:highlight w:val="white"/>
         </w:rPr>
         <w:t xml:space="preserve"> </w:t>
       </w:r>
       <w:r>
         <w:rPr>
-          <w:rStyle w:val="hljs-string"/>
-        </w:rPr>
-        <w:t>and</w:t>
-      </w:r>
-      <w:r>
-        <w:rPr>
-          <w:rStyle w:val="HTMLCode"/>
+          <w:rFonts w:ascii="Cascadia Mono" w:hAnsi="Cascadia Mono" w:cs="Cascadia Mono"/>
+          <w:color w:val="A31515"/>
+          <w:sz w:val="19"/>
+          <w:szCs w:val="19"/>
+          <w:highlight w:val="white"/>
+        </w:rPr>
+        <w:t>actions/checkout@v4</w:t>
+      </w:r>
+    </w:p>
+    <w:p>
+      <w:pPr>
+        <w:autoSpaceDE w:val="0"/>
+        <w:autoSpaceDN w:val="0"/>
+        <w:adjustRightInd w:val="0"/>
+        <w:spacing w:after="0" w:line="240" w:lineRule="auto"/>
+        <w:rPr>
+          <w:rFonts w:ascii="Cascadia Mono" w:hAnsi="Cascadia Mono" w:cs="Cascadia Mono"/>
+          <w:color w:val="000000"/>
+          <w:sz w:val="19"/>
+          <w:szCs w:val="19"/>
+          <w:highlight w:val="white"/>
+        </w:rPr>
+      </w:pPr>
+    </w:p>
+    <w:p>
+      <w:pPr>
+        <w:autoSpaceDE w:val="0"/>
+        <w:autoSpaceDN w:val="0"/>
+        <w:adjustRightInd w:val="0"/>
+        <w:spacing w:after="0" w:line="240" w:lineRule="auto"/>
+        <w:rPr>
+          <w:rFonts w:ascii="Cascadia Mono" w:hAnsi="Cascadia Mono" w:cs="Cascadia Mono"/>
+          <w:color w:val="000000"/>
+          <w:sz w:val="19"/>
+          <w:szCs w:val="19"/>
+          <w:highlight w:val="white"/>
+        </w:rPr>
+      </w:pPr>
+      <w:r>
+        <w:rPr>
+          <w:rFonts w:ascii="Cascadia Mono" w:hAnsi="Cascadia Mono" w:cs="Cascadia Mono"/>
+          <w:color w:val="000000"/>
+          <w:sz w:val="19"/>
+          <w:szCs w:val="19"/>
+          <w:highlight w:val="white"/>
+        </w:rPr>
+        <w:t xml:space="preserve">      - </w:t>
+      </w:r>
+      <w:r>
+        <w:rPr>
+          <w:rFonts w:ascii="Cascadia Mono" w:hAnsi="Cascadia Mono" w:cs="Cascadia Mono"/>
+          <w:color w:val="0000FF"/>
+          <w:sz w:val="19"/>
+          <w:szCs w:val="19"/>
+          <w:highlight w:val="white"/>
+        </w:rPr>
+        <w:t>name:</w:t>
+      </w:r>
+      <w:r>
+        <w:rPr>
+          <w:rFonts w:ascii="Cascadia Mono" w:hAnsi="Cascadia Mono" w:cs="Cascadia Mono"/>
+          <w:color w:val="000000"/>
+          <w:sz w:val="19"/>
+          <w:szCs w:val="19"/>
+          <w:highlight w:val="white"/>
         </w:rPr>
         <w:t xml:space="preserve"> </w:t>
       </w:r>
       <w:r>
         <w:rPr>
-          <w:rStyle w:val="hljs-string"/>
-        </w:rPr>
-        <w:t>Run</w:t>
-      </w:r>
-      <w:r>
-        <w:rPr>
-          <w:rStyle w:val="HTMLCode"/>
+          <w:rFonts w:ascii="Cascadia Mono" w:hAnsi="Cascadia Mono" w:cs="Cascadia Mono"/>
+          <w:color w:val="A31515"/>
+          <w:sz w:val="19"/>
+          <w:szCs w:val="19"/>
+          <w:highlight w:val="white"/>
+        </w:rPr>
+        <w:t>Copy source to VPS</w:t>
+      </w:r>
+    </w:p>
+    <w:p>
+      <w:pPr>
+        <w:autoSpaceDE w:val="0"/>
+        <w:autoSpaceDN w:val="0"/>
+        <w:adjustRightInd w:val="0"/>
+        <w:spacing w:after="0" w:line="240" w:lineRule="auto"/>
+        <w:rPr>
+          <w:rFonts w:ascii="Cascadia Mono" w:hAnsi="Cascadia Mono" w:cs="Cascadia Mono"/>
+          <w:color w:val="000000"/>
+          <w:sz w:val="19"/>
+          <w:szCs w:val="19"/>
+          <w:highlight w:val="white"/>
+        </w:rPr>
+      </w:pPr>
+      <w:r>
+        <w:rPr>
+          <w:rFonts w:ascii="Cascadia Mono" w:hAnsi="Cascadia Mono" w:cs="Cascadia Mono"/>
+          <w:color w:val="000000"/>
+          <w:sz w:val="19"/>
+          <w:szCs w:val="19"/>
+          <w:highlight w:val="white"/>
+        </w:rPr>
+        <w:t xml:space="preserve">        </w:t>
+      </w:r>
+      <w:r>
+        <w:rPr>
+          <w:rFonts w:ascii="Cascadia Mono" w:hAnsi="Cascadia Mono" w:cs="Cascadia Mono"/>
+          <w:color w:val="0000FF"/>
+          <w:sz w:val="19"/>
+          <w:szCs w:val="19"/>
+          <w:highlight w:val="white"/>
+        </w:rPr>
+        <w:t>uses:</w:t>
+      </w:r>
+      <w:r>
+        <w:rPr>
+          <w:rFonts w:ascii="Cascadia Mono" w:hAnsi="Cascadia Mono" w:cs="Cascadia Mono"/>
+          <w:color w:val="000000"/>
+          <w:sz w:val="19"/>
+          <w:szCs w:val="19"/>
+          <w:highlight w:val="white"/>
         </w:rPr>
         <w:t xml:space="preserve"> </w:t>
       </w:r>
       <w:r>
         <w:rPr>
-          <w:rStyle w:val="hljs-string"/>
-        </w:rPr>
-        <w:t>Docker</w:t>
-      </w:r>
-    </w:p>
-    <w:p>
-      <w:pPr>
-        <w:pStyle w:val="HTMLPreformatted"/>
-        <w:rPr>
-          <w:rStyle w:val="HTMLCode"/>
-        </w:rPr>
-      </w:pPr>
-      <w:r>
-        <w:rPr>
-          <w:rStyle w:val="HTMLCode"/>
+          <w:rFonts w:ascii="Cascadia Mono" w:hAnsi="Cascadia Mono" w:cs="Cascadia Mono"/>
+          <w:color w:val="A31515"/>
+          <w:sz w:val="19"/>
+          <w:szCs w:val="19"/>
+          <w:highlight w:val="white"/>
+        </w:rPr>
+        <w:t>appleboy/scp-action@v0.1.7</w:t>
+      </w:r>
+    </w:p>
+    <w:p>
+      <w:pPr>
+        <w:autoSpaceDE w:val="0"/>
+        <w:autoSpaceDN w:val="0"/>
+        <w:adjustRightInd w:val="0"/>
+        <w:spacing w:after="0" w:line="240" w:lineRule="auto"/>
+        <w:rPr>
+          <w:rFonts w:ascii="Cascadia Mono" w:hAnsi="Cascadia Mono" w:cs="Cascadia Mono"/>
+          <w:color w:val="000000"/>
+          <w:sz w:val="19"/>
+          <w:szCs w:val="19"/>
+          <w:highlight w:val="white"/>
+        </w:rPr>
+      </w:pPr>
+      <w:r>
+        <w:rPr>
+          <w:rFonts w:ascii="Cascadia Mono" w:hAnsi="Cascadia Mono" w:cs="Cascadia Mono"/>
+          <w:color w:val="000000"/>
+          <w:sz w:val="19"/>
+          <w:szCs w:val="19"/>
+          <w:highlight w:val="white"/>
         </w:rPr>
         <w:t xml:space="preserve">        </w:t>
       </w:r>
       <w:r>
         <w:rPr>
-          <w:rStyle w:val="hljs-attr"/>
+          <w:rFonts w:ascii="Cascadia Mono" w:hAnsi="Cascadia Mono" w:cs="Cascadia Mono"/>
+          <w:color w:val="0000FF"/>
+          <w:sz w:val="19"/>
+          <w:szCs w:val="19"/>
+          <w:highlight w:val="white"/>
+        </w:rPr>
+        <w:t>with:</w:t>
+      </w:r>
+    </w:p>
+    <w:p>
+      <w:pPr>
+        <w:autoSpaceDE w:val="0"/>
+        <w:autoSpaceDN w:val="0"/>
+        <w:adjustRightInd w:val="0"/>
+        <w:spacing w:after="0" w:line="240" w:lineRule="auto"/>
+        <w:rPr>
+          <w:rFonts w:ascii="Cascadia Mono" w:hAnsi="Cascadia Mono" w:cs="Cascadia Mono"/>
+          <w:color w:val="000000"/>
+          <w:sz w:val="19"/>
+          <w:szCs w:val="19"/>
+          <w:highlight w:val="white"/>
+        </w:rPr>
+      </w:pPr>
+      <w:r>
+        <w:rPr>
+          <w:rFonts w:ascii="Cascadia Mono" w:hAnsi="Cascadia Mono" w:cs="Cascadia Mono"/>
+          <w:color w:val="000000"/>
+          <w:sz w:val="19"/>
+          <w:szCs w:val="19"/>
+          <w:highlight w:val="white"/>
+        </w:rPr>
+        <w:t xml:space="preserve">          </w:t>
+      </w:r>
+      <w:r>
+        <w:rPr>
+          <w:rFonts w:ascii="Cascadia Mono" w:hAnsi="Cascadia Mono" w:cs="Cascadia Mono"/>
+          <w:color w:val="0000FF"/>
+          <w:sz w:val="19"/>
+          <w:szCs w:val="19"/>
+          <w:highlight w:val="white"/>
+        </w:rPr>
+        <w:t>host:</w:t>
+      </w:r>
+      <w:r>
+        <w:rPr>
+          <w:rFonts w:ascii="Cascadia Mono" w:hAnsi="Cascadia Mono" w:cs="Cascadia Mono"/>
+          <w:color w:val="000000"/>
+          <w:sz w:val="19"/>
+          <w:szCs w:val="19"/>
+          <w:highlight w:val="white"/>
+        </w:rPr>
+        <w:t xml:space="preserve"> </w:t>
+      </w:r>
+      <w:r>
+        <w:rPr>
+          <w:rFonts w:ascii="Cascadia Mono" w:hAnsi="Cascadia Mono" w:cs="Cascadia Mono"/>
+          <w:color w:val="A31515"/>
+          <w:sz w:val="19"/>
+          <w:szCs w:val="19"/>
+          <w:highlight w:val="white"/>
+        </w:rPr>
+        <w:t>${{ secrets.HOST }}</w:t>
+      </w:r>
+    </w:p>
+    <w:p>
+      <w:pPr>
+        <w:autoSpaceDE w:val="0"/>
+        <w:autoSpaceDN w:val="0"/>
+        <w:adjustRightInd w:val="0"/>
+        <w:spacing w:after="0" w:line="240" w:lineRule="auto"/>
+        <w:rPr>
+          <w:rFonts w:ascii="Cascadia Mono" w:hAnsi="Cascadia Mono" w:cs="Cascadia Mono"/>
+          <w:color w:val="000000"/>
+          <w:sz w:val="19"/>
+          <w:szCs w:val="19"/>
+          <w:highlight w:val="white"/>
+        </w:rPr>
+      </w:pPr>
+      <w:r>
+        <w:rPr>
+          <w:rFonts w:ascii="Cascadia Mono" w:hAnsi="Cascadia Mono" w:cs="Cascadia Mono"/>
+          <w:color w:val="000000"/>
+          <w:sz w:val="19"/>
+          <w:szCs w:val="19"/>
+          <w:highlight w:val="white"/>
+        </w:rPr>
+        <w:t xml:space="preserve">          </w:t>
+      </w:r>
+      <w:r>
+        <w:rPr>
+          <w:rFonts w:ascii="Cascadia Mono" w:hAnsi="Cascadia Mono" w:cs="Cascadia Mono"/>
+          <w:color w:val="0000FF"/>
+          <w:sz w:val="19"/>
+          <w:szCs w:val="19"/>
+          <w:highlight w:val="white"/>
+        </w:rPr>
+        <w:t>username:</w:t>
+      </w:r>
+      <w:r>
+        <w:rPr>
+          <w:rFonts w:ascii="Cascadia Mono" w:hAnsi="Cascadia Mono" w:cs="Cascadia Mono"/>
+          <w:color w:val="000000"/>
+          <w:sz w:val="19"/>
+          <w:szCs w:val="19"/>
+          <w:highlight w:val="white"/>
+        </w:rPr>
+        <w:t xml:space="preserve"> </w:t>
+      </w:r>
+      <w:r>
+        <w:rPr>
+          <w:rFonts w:ascii="Cascadia Mono" w:hAnsi="Cascadia Mono" w:cs="Cascadia Mono"/>
+          <w:color w:val="A31515"/>
+          <w:sz w:val="19"/>
+          <w:szCs w:val="19"/>
+          <w:highlight w:val="white"/>
+        </w:rPr>
+        <w:t>${{ secrets.USERNAME }}</w:t>
+      </w:r>
+    </w:p>
+    <w:p>
+      <w:pPr>
+        <w:autoSpaceDE w:val="0"/>
+        <w:autoSpaceDN w:val="0"/>
+        <w:adjustRightInd w:val="0"/>
+        <w:spacing w:after="0" w:line="240" w:lineRule="auto"/>
+        <w:rPr>
+          <w:rFonts w:ascii="Cascadia Mono" w:hAnsi="Cascadia Mono" w:cs="Cascadia Mono"/>
+          <w:color w:val="000000"/>
+          <w:sz w:val="19"/>
+          <w:szCs w:val="19"/>
+          <w:highlight w:val="white"/>
+        </w:rPr>
+      </w:pPr>
+      <w:r>
+        <w:rPr>
+          <w:rFonts w:ascii="Cascadia Mono" w:hAnsi="Cascadia Mono" w:cs="Cascadia Mono"/>
+          <w:color w:val="000000"/>
+          <w:sz w:val="19"/>
+          <w:szCs w:val="19"/>
+          <w:highlight w:val="white"/>
+        </w:rPr>
+        <w:t xml:space="preserve">          </w:t>
+      </w:r>
+      <w:r>
+        <w:rPr>
+          <w:rFonts w:ascii="Cascadia Mono" w:hAnsi="Cascadia Mono" w:cs="Cascadia Mono"/>
+          <w:color w:val="0000FF"/>
+          <w:sz w:val="19"/>
+          <w:szCs w:val="19"/>
+          <w:highlight w:val="white"/>
+        </w:rPr>
+        <w:t>port:</w:t>
+      </w:r>
+      <w:r>
+        <w:rPr>
+          <w:rFonts w:ascii="Cascadia Mono" w:hAnsi="Cascadia Mono" w:cs="Cascadia Mono"/>
+          <w:color w:val="000000"/>
+          <w:sz w:val="19"/>
+          <w:szCs w:val="19"/>
+          <w:highlight w:val="white"/>
+        </w:rPr>
+        <w:t xml:space="preserve"> </w:t>
+      </w:r>
+      <w:r>
+        <w:rPr>
+          <w:rFonts w:ascii="Cascadia Mono" w:hAnsi="Cascadia Mono" w:cs="Cascadia Mono"/>
+          <w:color w:val="A31515"/>
+          <w:sz w:val="19"/>
+          <w:szCs w:val="19"/>
+          <w:highlight w:val="white"/>
+        </w:rPr>
+        <w:t>${{ secrets.PORT }}</w:t>
+      </w:r>
+    </w:p>
+    <w:p>
+      <w:pPr>
+        <w:autoSpaceDE w:val="0"/>
+        <w:autoSpaceDN w:val="0"/>
+        <w:adjustRightInd w:val="0"/>
+        <w:spacing w:after="0" w:line="240" w:lineRule="auto"/>
+        <w:rPr>
+          <w:rFonts w:ascii="Cascadia Mono" w:hAnsi="Cascadia Mono" w:cs="Cascadia Mono"/>
+          <w:color w:val="000000"/>
+          <w:sz w:val="19"/>
+          <w:szCs w:val="19"/>
+          <w:highlight w:val="white"/>
+        </w:rPr>
+      </w:pPr>
+      <w:r>
+        <w:rPr>
+          <w:rFonts w:ascii="Cascadia Mono" w:hAnsi="Cascadia Mono" w:cs="Cascadia Mono"/>
+          <w:color w:val="000000"/>
+          <w:sz w:val="19"/>
+          <w:szCs w:val="19"/>
+          <w:highlight w:val="white"/>
+        </w:rPr>
+        <w:t xml:space="preserve">          </w:t>
+      </w:r>
+      <w:r>
+        <w:rPr>
+          <w:rFonts w:ascii="Cascadia Mono" w:hAnsi="Cascadia Mono" w:cs="Cascadia Mono"/>
+          <w:color w:val="0000FF"/>
+          <w:sz w:val="19"/>
+          <w:szCs w:val="19"/>
+          <w:highlight w:val="white"/>
+        </w:rPr>
+        <w:t>key:</w:t>
+      </w:r>
+      <w:r>
+        <w:rPr>
+          <w:rFonts w:ascii="Cascadia Mono" w:hAnsi="Cascadia Mono" w:cs="Cascadia Mono"/>
+          <w:color w:val="000000"/>
+          <w:sz w:val="19"/>
+          <w:szCs w:val="19"/>
+          <w:highlight w:val="white"/>
+        </w:rPr>
+        <w:t xml:space="preserve"> </w:t>
+      </w:r>
+      <w:r>
+        <w:rPr>
+          <w:rFonts w:ascii="Cascadia Mono" w:hAnsi="Cascadia Mono" w:cs="Cascadia Mono"/>
+          <w:color w:val="A31515"/>
+          <w:sz w:val="19"/>
+          <w:szCs w:val="19"/>
+          <w:highlight w:val="white"/>
+        </w:rPr>
+        <w:t>${{ secrets.SSH_KEY }}</w:t>
+      </w:r>
+    </w:p>
+    <w:p>
+      <w:pPr>
+        <w:autoSpaceDE w:val="0"/>
+        <w:autoSpaceDN w:val="0"/>
+        <w:adjustRightInd w:val="0"/>
+        <w:spacing w:after="0" w:line="240" w:lineRule="auto"/>
+        <w:rPr>
+          <w:rFonts w:ascii="Cascadia Mono" w:hAnsi="Cascadia Mono" w:cs="Cascadia Mono"/>
+          <w:color w:val="000000"/>
+          <w:sz w:val="19"/>
+          <w:szCs w:val="19"/>
+          <w:highlight w:val="white"/>
+        </w:rPr>
+      </w:pPr>
+      <w:r>
+        <w:rPr>
+          <w:rFonts w:ascii="Cascadia Mono" w:hAnsi="Cascadia Mono" w:cs="Cascadia Mono"/>
+          <w:color w:val="000000"/>
+          <w:sz w:val="19"/>
+          <w:szCs w:val="19"/>
+          <w:highlight w:val="white"/>
+        </w:rPr>
+        <w:t xml:space="preserve">          </w:t>
+      </w:r>
+      <w:r>
+        <w:rPr>
+          <w:rFonts w:ascii="Cascadia Mono" w:hAnsi="Cascadia Mono" w:cs="Cascadia Mono"/>
+          <w:color w:val="0000FF"/>
+          <w:sz w:val="19"/>
+          <w:szCs w:val="19"/>
+          <w:highlight w:val="white"/>
+        </w:rPr>
+        <w:t>source:</w:t>
+      </w:r>
+      <w:r>
+        <w:rPr>
+          <w:rFonts w:ascii="Cascadia Mono" w:hAnsi="Cascadia Mono" w:cs="Cascadia Mono"/>
+          <w:color w:val="000000"/>
+          <w:sz w:val="19"/>
+          <w:szCs w:val="19"/>
+          <w:highlight w:val="white"/>
+        </w:rPr>
+        <w:t xml:space="preserve"> </w:t>
+      </w:r>
+      <w:r>
+        <w:rPr>
+          <w:rFonts w:ascii="Cascadia Mono" w:hAnsi="Cascadia Mono" w:cs="Cascadia Mono"/>
+          <w:color w:val="A31515"/>
+          <w:sz w:val="19"/>
+          <w:szCs w:val="19"/>
+          <w:highlight w:val="white"/>
+        </w:rPr>
+        <w:t>"."</w:t>
+      </w:r>
+    </w:p>
+    <w:p>
+      <w:pPr>
+        <w:autoSpaceDE w:val="0"/>
+        <w:autoSpaceDN w:val="0"/>
+        <w:adjustRightInd w:val="0"/>
+        <w:spacing w:after="0" w:line="240" w:lineRule="auto"/>
+        <w:rPr>
+          <w:rFonts w:ascii="Cascadia Mono" w:hAnsi="Cascadia Mono" w:cs="Cascadia Mono"/>
+          <w:color w:val="000000"/>
+          <w:sz w:val="19"/>
+          <w:szCs w:val="19"/>
+          <w:highlight w:val="white"/>
+        </w:rPr>
+      </w:pPr>
+      <w:r>
+        <w:rPr>
+          <w:rFonts w:ascii="Cascadia Mono" w:hAnsi="Cascadia Mono" w:cs="Cascadia Mono"/>
+          <w:color w:val="000000"/>
+          <w:sz w:val="19"/>
+          <w:szCs w:val="19"/>
+          <w:highlight w:val="white"/>
+        </w:rPr>
+        <w:t xml:space="preserve">          </w:t>
+      </w:r>
+      <w:r>
+        <w:rPr>
+          <w:rFonts w:ascii="Cascadia Mono" w:hAnsi="Cascadia Mono" w:cs="Cascadia Mono"/>
+          <w:color w:val="0000FF"/>
+          <w:sz w:val="19"/>
+          <w:szCs w:val="19"/>
+          <w:highlight w:val="white"/>
+        </w:rPr>
+        <w:t>target:</w:t>
+      </w:r>
+      <w:r>
+        <w:rPr>
+          <w:rFonts w:ascii="Cascadia Mono" w:hAnsi="Cascadia Mono" w:cs="Cascadia Mono"/>
+          <w:color w:val="000000"/>
+          <w:sz w:val="19"/>
+          <w:szCs w:val="19"/>
+          <w:highlight w:val="white"/>
+        </w:rPr>
+        <w:t xml:space="preserve"> </w:t>
+      </w:r>
+      <w:r>
+        <w:rPr>
+          <w:rFonts w:ascii="Cascadia Mono" w:hAnsi="Cascadia Mono" w:cs="Cascadia Mono"/>
+          <w:color w:val="A31515"/>
+          <w:sz w:val="19"/>
+          <w:szCs w:val="19"/>
+          <w:highlight w:val="white"/>
+        </w:rPr>
+        <w:t>"/var/www/demo/be"</w:t>
+      </w:r>
+    </w:p>
+    <w:p>
+      <w:pPr>
+        <w:autoSpaceDE w:val="0"/>
+        <w:autoSpaceDN w:val="0"/>
+        <w:adjustRightInd w:val="0"/>
+        <w:spacing w:after="0" w:line="240" w:lineRule="auto"/>
+        <w:rPr>
+          <w:rFonts w:ascii="Cascadia Mono" w:hAnsi="Cascadia Mono" w:cs="Cascadia Mono"/>
+          <w:color w:val="000000"/>
+          <w:sz w:val="19"/>
+          <w:szCs w:val="19"/>
+          <w:highlight w:val="white"/>
+        </w:rPr>
+      </w:pPr>
+    </w:p>
+    <w:p>
+      <w:pPr>
+        <w:autoSpaceDE w:val="0"/>
+        <w:autoSpaceDN w:val="0"/>
+        <w:adjustRightInd w:val="0"/>
+        <w:spacing w:after="0" w:line="240" w:lineRule="auto"/>
+        <w:rPr>
+          <w:rFonts w:ascii="Cascadia Mono" w:hAnsi="Cascadia Mono" w:cs="Cascadia Mono"/>
+          <w:color w:val="000000"/>
+          <w:sz w:val="19"/>
+          <w:szCs w:val="19"/>
+          <w:highlight w:val="white"/>
+        </w:rPr>
+      </w:pPr>
+      <w:r>
+        <w:rPr>
+          <w:rFonts w:ascii="Cascadia Mono" w:hAnsi="Cascadia Mono" w:cs="Cascadia Mono"/>
+          <w:color w:val="000000"/>
+          <w:sz w:val="19"/>
+          <w:szCs w:val="19"/>
+          <w:highlight w:val="white"/>
+        </w:rPr>
+        <w:t xml:space="preserve">      - </w:t>
+      </w:r>
+      <w:r>
+        <w:rPr>
+          <w:rFonts w:ascii="Cascadia Mono" w:hAnsi="Cascadia Mono" w:cs="Cascadia Mono"/>
+          <w:color w:val="0000FF"/>
+          <w:sz w:val="19"/>
+          <w:szCs w:val="19"/>
+          <w:highlight w:val="white"/>
+        </w:rPr>
+        <w:t>name:</w:t>
+      </w:r>
+      <w:r>
+        <w:rPr>
+          <w:rFonts w:ascii="Cascadia Mono" w:hAnsi="Cascadia Mono" w:cs="Cascadia Mono"/>
+          <w:color w:val="000000"/>
+          <w:sz w:val="19"/>
+          <w:szCs w:val="19"/>
+          <w:highlight w:val="white"/>
+        </w:rPr>
+        <w:t xml:space="preserve"> </w:t>
+      </w:r>
+      <w:r>
+        <w:rPr>
+          <w:rFonts w:ascii="Cascadia Mono" w:hAnsi="Cascadia Mono" w:cs="Cascadia Mono"/>
+          <w:color w:val="A31515"/>
+          <w:sz w:val="19"/>
+          <w:szCs w:val="19"/>
+          <w:highlight w:val="white"/>
+        </w:rPr>
+        <w:t>Build and Run Docker</w:t>
+      </w:r>
+    </w:p>
+    <w:p>
+      <w:pPr>
+        <w:autoSpaceDE w:val="0"/>
+        <w:autoSpaceDN w:val="0"/>
+        <w:adjustRightInd w:val="0"/>
+        <w:spacing w:after="0" w:line="240" w:lineRule="auto"/>
+        <w:rPr>
+          <w:rFonts w:ascii="Cascadia Mono" w:hAnsi="Cascadia Mono" w:cs="Cascadia Mono"/>
+          <w:color w:val="000000"/>
+          <w:sz w:val="19"/>
+          <w:szCs w:val="19"/>
+          <w:highlight w:val="white"/>
+        </w:rPr>
+      </w:pPr>
+      <w:r>
+        <w:rPr>
+          <w:rFonts w:ascii="Cascadia Mono" w:hAnsi="Cascadia Mono" w:cs="Cascadia Mono"/>
+          <w:color w:val="000000"/>
+          <w:sz w:val="19"/>
+          <w:szCs w:val="19"/>
+          <w:highlight w:val="white"/>
+        </w:rPr>
+        <w:t xml:space="preserve">        </w:t>
+      </w:r>
+      <w:r>
+        <w:rPr>
+          <w:rFonts w:ascii="Cascadia Mono" w:hAnsi="Cascadia Mono" w:cs="Cascadia Mono"/>
+          <w:color w:val="0000FF"/>
+          <w:sz w:val="19"/>
+          <w:szCs w:val="19"/>
+          <w:highlight w:val="white"/>
         </w:rPr>
         <w:t>uses:</w:t>
       </w:r>
       <w:r>
         <w:rPr>
-          <w:rStyle w:val="HTMLCode"/>
+          <w:rFonts w:ascii="Cascadia Mono" w:hAnsi="Cascadia Mono" w:cs="Cascadia Mono"/>
+          <w:color w:val="000000"/>
+          <w:sz w:val="19"/>
+          <w:szCs w:val="19"/>
+          <w:highlight w:val="white"/>
         </w:rPr>
         <w:t xml:space="preserve"> </w:t>
       </w:r>
       <w:r>
         <w:rPr>
-          <w:rStyle w:val="hljs-string"/>
-        </w:rPr>
-        <w:t>appleboy/ssh-action@master</w:t>
-      </w:r>
-    </w:p>
-    <w:p>
-      <w:pPr>
-        <w:pStyle w:val="HTMLPreformatted"/>
-        <w:rPr>
-          <w:rStyle w:val="HTMLCode"/>
-        </w:rPr>
-      </w:pPr>
-      <w:r>
-        <w:rPr>
-          <w:rStyle w:val="HTMLCode"/>
+          <w:rFonts w:ascii="Cascadia Mono" w:hAnsi="Cascadia Mono" w:cs="Cascadia Mono"/>
+          <w:color w:val="A31515"/>
+          <w:sz w:val="19"/>
+          <w:szCs w:val="19"/>
+          <w:highlight w:val="white"/>
+        </w:rPr>
+        <w:t>appleboy/ssh-action@v1.0.3</w:t>
+      </w:r>
+    </w:p>
+    <w:p>
+      <w:pPr>
+        <w:autoSpaceDE w:val="0"/>
+        <w:autoSpaceDN w:val="0"/>
+        <w:adjustRightInd w:val="0"/>
+        <w:spacing w:after="0" w:line="240" w:lineRule="auto"/>
+        <w:rPr>
+          <w:rFonts w:ascii="Cascadia Mono" w:hAnsi="Cascadia Mono" w:cs="Cascadia Mono"/>
+          <w:color w:val="000000"/>
+          <w:sz w:val="19"/>
+          <w:szCs w:val="19"/>
+          <w:highlight w:val="white"/>
+        </w:rPr>
+      </w:pPr>
+      <w:r>
+        <w:rPr>
+          <w:rFonts w:ascii="Cascadia Mono" w:hAnsi="Cascadia Mono" w:cs="Cascadia Mono"/>
+          <w:color w:val="000000"/>
+          <w:sz w:val="19"/>
+          <w:szCs w:val="19"/>
+          <w:highlight w:val="white"/>
         </w:rPr>
         <w:t xml:space="preserve">        </w:t>
       </w:r>
       <w:r>
         <w:rPr>
-          <w:rStyle w:val="hljs-attr"/>
+          <w:rFonts w:ascii="Cascadia Mono" w:hAnsi="Cascadia Mono" w:cs="Cascadia Mono"/>
+          <w:color w:val="0000FF"/>
+          <w:sz w:val="19"/>
+          <w:szCs w:val="19"/>
+          <w:highlight w:val="white"/>
         </w:rPr>
         <w:t>with:</w:t>
       </w:r>
     </w:p>
     <w:p>
       <w:pPr>
-        <w:pStyle w:val="HTMLPreformatted"/>
-        <w:rPr>
-          <w:rStyle w:val="HTMLCode"/>
-        </w:rPr>
-      </w:pPr>
-      <w:r>
-        <w:rPr>
-          <w:rStyle w:val="HTMLCode"/>
+        <w:autoSpaceDE w:val="0"/>
+        <w:autoSpaceDN w:val="0"/>
+        <w:adjustRightInd w:val="0"/>
+        <w:spacing w:after="0" w:line="240" w:lineRule="auto"/>
+        <w:rPr>
+          <w:rFonts w:ascii="Cascadia Mono" w:hAnsi="Cascadia Mono" w:cs="Cascadia Mono"/>
+          <w:color w:val="000000"/>
+          <w:sz w:val="19"/>
+          <w:szCs w:val="19"/>
+          <w:highlight w:val="white"/>
+        </w:rPr>
+      </w:pPr>
+      <w:r>
+        <w:rPr>
+          <w:rFonts w:ascii="Cascadia Mono" w:hAnsi="Cascadia Mono" w:cs="Cascadia Mono"/>
+          <w:color w:val="000000"/>
+          <w:sz w:val="19"/>
+          <w:szCs w:val="19"/>
+          <w:highlight w:val="white"/>
         </w:rPr>
         <w:t xml:space="preserve">          </w:t>
       </w:r>
       <w:r>
         <w:rPr>
-          <w:rStyle w:val="hljs-attr"/>
+          <w:rFonts w:ascii="Cascadia Mono" w:hAnsi="Cascadia Mono" w:cs="Cascadia Mono"/>
+          <w:color w:val="0000FF"/>
+          <w:sz w:val="19"/>
+          <w:szCs w:val="19"/>
+          <w:highlight w:val="white"/>
         </w:rPr>
         <w:t>host:</w:t>
       </w:r>
       <w:r>
         <w:rPr>
-          <w:rStyle w:val="HTMLCode"/>
+          <w:rFonts w:ascii="Cascadia Mono" w:hAnsi="Cascadia Mono" w:cs="Cascadia Mono"/>
+          <w:color w:val="000000"/>
+          <w:sz w:val="19"/>
+          <w:szCs w:val="19"/>
+          <w:highlight w:val="white"/>
         </w:rPr>
         <w:t xml:space="preserve"> </w:t>
       </w:r>
       <w:r>
         <w:rPr>
-          <w:rStyle w:val="hljs-string"/>
-        </w:rPr>
-        <w:t>${{</w:t>
-      </w:r>
-      <w:r>
-        <w:rPr>
-          <w:rStyle w:val="HTMLCode"/>
+          <w:rFonts w:ascii="Cascadia Mono" w:hAnsi="Cascadia Mono" w:cs="Cascadia Mono"/>
+          <w:color w:val="A31515"/>
+          <w:sz w:val="19"/>
+          <w:szCs w:val="19"/>
+          <w:highlight w:val="white"/>
+        </w:rPr>
+        <w:t>${{ secrets.HOST }}</w:t>
+      </w:r>
+    </w:p>
+    <w:p>
+      <w:pPr>
+        <w:autoSpaceDE w:val="0"/>
+        <w:autoSpaceDN w:val="0"/>
+        <w:adjustRightInd w:val="0"/>
+        <w:spacing w:after="0" w:line="240" w:lineRule="auto"/>
+        <w:rPr>
+          <w:rFonts w:ascii="Cascadia Mono" w:hAnsi="Cascadia Mono" w:cs="Cascadia Mono"/>
+          <w:color w:val="000000"/>
+          <w:sz w:val="19"/>
+          <w:szCs w:val="19"/>
+          <w:highlight w:val="white"/>
+        </w:rPr>
+      </w:pPr>
+      <w:r>
+        <w:rPr>
+          <w:rFonts w:ascii="Cascadia Mono" w:hAnsi="Cascadia Mono" w:cs="Cascadia Mono"/>
+          <w:color w:val="000000"/>
+          <w:sz w:val="19"/>
+          <w:szCs w:val="19"/>
+          <w:highlight w:val="white"/>
+        </w:rPr>
+        <w:t xml:space="preserve">          </w:t>
+      </w:r>
+      <w:r>
+        <w:rPr>
+          <w:rFonts w:ascii="Cascadia Mono" w:hAnsi="Cascadia Mono" w:cs="Cascadia Mono"/>
+          <w:color w:val="0000FF"/>
+          <w:sz w:val="19"/>
+          <w:szCs w:val="19"/>
+          <w:highlight w:val="white"/>
+        </w:rPr>
+        <w:t>username:</w:t>
+      </w:r>
+      <w:r>
+        <w:rPr>
+          <w:rFonts w:ascii="Cascadia Mono" w:hAnsi="Cascadia Mono" w:cs="Cascadia Mono"/>
+          <w:color w:val="000000"/>
+          <w:sz w:val="19"/>
+          <w:szCs w:val="19"/>
+          <w:highlight w:val="white"/>
         </w:rPr>
         <w:t xml:space="preserve"> </w:t>
       </w:r>
       <w:r>
         <w:rPr>
-          <w:rStyle w:val="hljs-string"/>
-        </w:rPr>
-        <w:t>secrets.HOST</w:t>
-      </w:r>
-      <w:r>
-        <w:rPr>
-          <w:rStyle w:val="HTMLCode"/>
+          <w:rFonts w:ascii="Cascadia Mono" w:hAnsi="Cascadia Mono" w:cs="Cascadia Mono"/>
+          <w:color w:val="A31515"/>
+          <w:sz w:val="19"/>
+          <w:szCs w:val="19"/>
+          <w:highlight w:val="white"/>
+        </w:rPr>
+        <w:t>${{ secrets.USERNAME }}</w:t>
+      </w:r>
+    </w:p>
+    <w:p>
+      <w:pPr>
+        <w:autoSpaceDE w:val="0"/>
+        <w:autoSpaceDN w:val="0"/>
+        <w:adjustRightInd w:val="0"/>
+        <w:spacing w:after="0" w:line="240" w:lineRule="auto"/>
+        <w:rPr>
+          <w:rFonts w:ascii="Cascadia Mono" w:hAnsi="Cascadia Mono" w:cs="Cascadia Mono"/>
+          <w:color w:val="000000"/>
+          <w:sz w:val="19"/>
+          <w:szCs w:val="19"/>
+          <w:highlight w:val="white"/>
+        </w:rPr>
+      </w:pPr>
+      <w:r>
+        <w:rPr>
+          <w:rFonts w:ascii="Cascadia Mono" w:hAnsi="Cascadia Mono" w:cs="Cascadia Mono"/>
+          <w:color w:val="000000"/>
+          <w:sz w:val="19"/>
+          <w:szCs w:val="19"/>
+          <w:highlight w:val="white"/>
+        </w:rPr>
+        <w:t xml:space="preserve">          </w:t>
+      </w:r>
+      <w:r>
+        <w:rPr>
+          <w:rFonts w:ascii="Cascadia Mono" w:hAnsi="Cascadia Mono" w:cs="Cascadia Mono"/>
+          <w:color w:val="0000FF"/>
+          <w:sz w:val="19"/>
+          <w:szCs w:val="19"/>
+          <w:highlight w:val="white"/>
+        </w:rPr>
+        <w:t>key:</w:t>
+      </w:r>
+      <w:r>
+        <w:rPr>
+          <w:rFonts w:ascii="Cascadia Mono" w:hAnsi="Cascadia Mono" w:cs="Cascadia Mono"/>
+          <w:color w:val="000000"/>
+          <w:sz w:val="19"/>
+          <w:szCs w:val="19"/>
+          <w:highlight w:val="white"/>
         </w:rPr>
         <w:t xml:space="preserve"> </w:t>
       </w:r>
       <w:r>
         <w:rPr>
-          <w:rStyle w:val="hljs-string"/>
-        </w:rPr>
-        <w:t>}}</w:t>
-      </w:r>
-    </w:p>
-    <w:p>
-      <w:pPr>
-        <w:pStyle w:val="HTMLPreformatted"/>
-        <w:rPr>
-          <w:rStyle w:val="HTMLCode"/>
-        </w:rPr>
-      </w:pPr>
-      <w:r>
-        <w:rPr>
-          <w:rStyle w:val="HTMLCode"/>
+          <w:rFonts w:ascii="Cascadia Mono" w:hAnsi="Cascadia Mono" w:cs="Cascadia Mono"/>
+          <w:color w:val="A31515"/>
+          <w:sz w:val="19"/>
+          <w:szCs w:val="19"/>
+          <w:highlight w:val="white"/>
+        </w:rPr>
+        <w:t>${{ secrets.SSH_KEY }}</w:t>
+      </w:r>
+    </w:p>
+    <w:p>
+      <w:pPr>
+        <w:autoSpaceDE w:val="0"/>
+        <w:autoSpaceDN w:val="0"/>
+        <w:adjustRightInd w:val="0"/>
+        <w:spacing w:after="0" w:line="240" w:lineRule="auto"/>
+        <w:rPr>
+          <w:rFonts w:ascii="Cascadia Mono" w:hAnsi="Cascadia Mono" w:cs="Cascadia Mono"/>
+          <w:color w:val="000000"/>
+          <w:sz w:val="19"/>
+          <w:szCs w:val="19"/>
+          <w:highlight w:val="white"/>
+        </w:rPr>
+      </w:pPr>
+      <w:r>
+        <w:rPr>
+          <w:rFonts w:ascii="Cascadia Mono" w:hAnsi="Cascadia Mono" w:cs="Cascadia Mono"/>
+          <w:color w:val="000000"/>
+          <w:sz w:val="19"/>
+          <w:szCs w:val="19"/>
+          <w:highlight w:val="white"/>
         </w:rPr>
         <w:t xml:space="preserve">          </w:t>
       </w:r>
       <w:r>
         <w:rPr>
-          <w:rStyle w:val="hljs-attr"/>
-        </w:rPr>
-        <w:t>username:</w:t>
-      </w:r>
-      <w:r>
-        <w:rPr>
-          <w:rStyle w:val="HTMLCode"/>
+          <w:rFonts w:ascii="Cascadia Mono" w:hAnsi="Cascadia Mono" w:cs="Cascadia Mono"/>
+          <w:color w:val="0000FF"/>
+          <w:sz w:val="19"/>
+          <w:szCs w:val="19"/>
+          <w:highlight w:val="white"/>
+        </w:rPr>
+        <w:t>port:</w:t>
+      </w:r>
+      <w:r>
+        <w:rPr>
+          <w:rFonts w:ascii="Cascadia Mono" w:hAnsi="Cascadia Mono" w:cs="Cascadia Mono"/>
+          <w:color w:val="000000"/>
+          <w:sz w:val="19"/>
+          <w:szCs w:val="19"/>
+          <w:highlight w:val="white"/>
         </w:rPr>
         <w:t xml:space="preserve"> </w:t>
       </w:r>
       <w:r>
         <w:rPr>
-          <w:rStyle w:val="hljs-string"/>
-        </w:rPr>
-        <w:t>${{</w:t>
-      </w:r>
-      <w:r>
-        <w:rPr>
-          <w:rStyle w:val="HTMLCode"/>
-        </w:rPr>
-        <w:t xml:space="preserve"> </w:t>
-      </w:r>
-      <w:r>
-        <w:rPr>
-          <w:rStyle w:val="hljs-string"/>
-        </w:rPr>
-        <w:t>secrets.USERNAME</w:t>
-      </w:r>
-      <w:r>
-        <w:rPr>
-          <w:rStyle w:val="HTMLCode"/>
-        </w:rPr>
-        <w:t xml:space="preserve"> </w:t>
-      </w:r>
-      <w:r>
-        <w:rPr>
-          <w:rStyle w:val="hljs-string"/>
-        </w:rPr>
-        <w:t>}}</w:t>
-      </w:r>
-    </w:p>
-    <w:p>
-      <w:pPr>
-        <w:pStyle w:val="HTMLPreformatted"/>
-        <w:rPr>
-          <w:rStyle w:val="HTMLCode"/>
-        </w:rPr>
-      </w:pPr>
-      <w:r>
-        <w:rPr>
-          <w:rStyle w:val="HTMLCode"/>
+          <w:rFonts w:ascii="Cascadia Mono" w:hAnsi="Cascadia Mono" w:cs="Cascadia Mono"/>
+          <w:color w:val="A31515"/>
+          <w:sz w:val="19"/>
+          <w:szCs w:val="19"/>
+          <w:highlight w:val="white"/>
+        </w:rPr>
+        <w:t>${{ secrets.PORT }}</w:t>
+      </w:r>
+    </w:p>
+    <w:p>
+      <w:pPr>
+        <w:autoSpaceDE w:val="0"/>
+        <w:autoSpaceDN w:val="0"/>
+        <w:adjustRightInd w:val="0"/>
+        <w:spacing w:after="0" w:line="240" w:lineRule="auto"/>
+        <w:rPr>
+          <w:rFonts w:ascii="Cascadia Mono" w:hAnsi="Cascadia Mono" w:cs="Cascadia Mono"/>
+          <w:color w:val="000000"/>
+          <w:sz w:val="19"/>
+          <w:szCs w:val="19"/>
+          <w:highlight w:val="white"/>
+        </w:rPr>
+      </w:pPr>
+      <w:r>
+        <w:rPr>
+          <w:rFonts w:ascii="Cascadia Mono" w:hAnsi="Cascadia Mono" w:cs="Cascadia Mono"/>
+          <w:color w:val="000000"/>
+          <w:sz w:val="19"/>
+          <w:szCs w:val="19"/>
+          <w:highlight w:val="white"/>
         </w:rPr>
         <w:t xml:space="preserve">          </w:t>
       </w:r>
       <w:r>
         <w:rPr>
-          <w:rStyle w:val="hljs-attr"/>
-        </w:rPr>
-        <w:t>key:</w:t>
-      </w:r>
-      <w:r>
-        <w:rPr>
-          <w:rStyle w:val="HTMLCode"/>
-        </w:rPr>
-        <w:t xml:space="preserve"> </w:t>
-      </w:r>
-      <w:r>
-        <w:rPr>
-          <w:rStyle w:val="hljs-string"/>
-        </w:rPr>
-        <w:t>${{</w:t>
-      </w:r>
-      <w:r>
-        <w:rPr>
-          <w:rStyle w:val="HTMLCode"/>
-        </w:rPr>
-        <w:t xml:space="preserve"> </w:t>
-      </w:r>
-      <w:r>
-        <w:rPr>
-          <w:rStyle w:val="hljs-string"/>
-        </w:rPr>
-        <w:t>secrets.SSH_KEY</w:t>
-      </w:r>
-      <w:r>
-        <w:rPr>
-          <w:rStyle w:val="HTMLCode"/>
-        </w:rPr>
-        <w:t xml:space="preserve"> </w:t>
-      </w:r>
-      <w:r>
-        <w:rPr>
-          <w:rStyle w:val="hljs-string"/>
-        </w:rPr>
-        <w:t>}}</w:t>
-      </w:r>
-    </w:p>
-    <w:p>
-      <w:pPr>
-        <w:pStyle w:val="HTMLPreformatted"/>
-        <w:rPr>
-          <w:rStyle w:val="HTMLCode"/>
-        </w:rPr>
-      </w:pPr>
-      <w:r>
-        <w:rPr>
-          <w:rStyle w:val="HTMLCode"/>
-        </w:rPr>
-        <w:t xml:space="preserve">          </w:t>
-      </w:r>
-      <w:r>
-        <w:rPr>
-          <w:rStyle w:val="hljs-attr"/>
-        </w:rPr>
-        <w:t>port:</w:t>
-      </w:r>
-      <w:r>
-        <w:rPr>
-          <w:rStyle w:val="HTMLCode"/>
-        </w:rPr>
-        <w:t xml:space="preserve"> </w:t>
-      </w:r>
-      <w:r>
-        <w:rPr>
-          <w:rStyle w:val="hljs-string"/>
-        </w:rPr>
-        <w:t>${{</w:t>
-      </w:r>
-      <w:r>
-        <w:rPr>
-          <w:rStyle w:val="HTMLCode"/>
-        </w:rPr>
-        <w:t xml:space="preserve"> </w:t>
-      </w:r>
-      <w:r>
-        <w:rPr>
-          <w:rStyle w:val="hljs-string"/>
-        </w:rPr>
-        <w:t>secrets.PORT</w:t>
-      </w:r>
-      <w:r>
-        <w:rPr>
-          <w:rStyle w:val="HTMLCode"/>
-        </w:rPr>
-        <w:t xml:space="preserve"> </w:t>
-      </w:r>
-      <w:r>
-        <w:rPr>
-          <w:rStyle w:val="hljs-string"/>
-        </w:rPr>
-        <w:t>}}</w:t>
-      </w:r>
-    </w:p>
-    <w:p>
-      <w:pPr>
-        <w:pStyle w:val="HTMLPreformatted"/>
-        <w:rPr>
-          <w:rStyle w:val="hljs-string"/>
-        </w:rPr>
-      </w:pPr>
-      <w:r>
-        <w:rPr>
-          <w:rStyle w:val="HTMLCode"/>
-        </w:rPr>
-        <w:t xml:space="preserve">          </w:t>
-      </w:r>
-      <w:r>
-        <w:rPr>
-          <w:rStyle w:val="hljs-attr"/>
+          <w:rFonts w:ascii="Cascadia Mono" w:hAnsi="Cascadia Mono" w:cs="Cascadia Mono"/>
+          <w:color w:val="0000FF"/>
+          <w:sz w:val="19"/>
+          <w:szCs w:val="19"/>
+          <w:highlight w:val="white"/>
         </w:rPr>
         <w:t>script:</w:t>
       </w:r>
       <w:r>
         <w:rPr>
-          <w:rStyle w:val="HTMLCode"/>
-        </w:rPr>
-        <w:t xml:space="preserve"> </w:t>
-      </w:r>
-      <w:r>
-        <w:rPr>
-          <w:rStyle w:val="hljs-string"/>
-        </w:rPr>
-        <w:t>|</w:t>
-      </w:r>
-    </w:p>
-    <w:p>
-      <w:pPr>
-        <w:pStyle w:val="HTMLPreformatted"/>
-        <w:rPr>
-          <w:rStyle w:val="hljs-string"/>
-        </w:rPr>
-      </w:pPr>
-      <w:r>
-        <w:rPr>
-          <w:rStyle w:val="hljs-string"/>
-        </w:rPr>
-        <w:t xml:space="preserve">            # Di chuyển vào thư mục (đảm bảo thư mục này user deploy có quyền ghi)</w:t>
-      </w:r>
-    </w:p>
-    <w:p>
-      <w:pPr>
-        <w:pStyle w:val="HTMLPreformatted"/>
-        <w:rPr>
-          <w:rStyle w:val="hljs-string"/>
-        </w:rPr>
-      </w:pPr>
-      <w:r>
-        <w:rPr>
-          <w:rStyle w:val="hljs-string"/>
-        </w:rPr>
-        <w:t xml:space="preserve">            cd /var/www/demo/be/BlogApi</w:t>
-      </w:r>
-    </w:p>
-    <w:p>
-      <w:pPr>
-        <w:pStyle w:val="HTMLPreformatted"/>
-        <w:rPr>
-          <w:rStyle w:val="HTMLCode"/>
-        </w:rPr>
-      </w:pPr>
-      <w:r>
-        <w:rPr>
-          <w:rStyle w:val="HTMLCode"/>
+          <w:rFonts w:ascii="Cascadia Mono" w:hAnsi="Cascadia Mono" w:cs="Cascadia Mono"/>
+          <w:color w:val="000000"/>
+          <w:sz w:val="19"/>
+          <w:szCs w:val="19"/>
+          <w:highlight w:val="white"/>
+        </w:rPr>
+        <w:t xml:space="preserve"> |</w:t>
+      </w:r>
+    </w:p>
+    <w:p>
+      <w:pPr>
+        <w:autoSpaceDE w:val="0"/>
+        <w:autoSpaceDN w:val="0"/>
+        <w:adjustRightInd w:val="0"/>
+        <w:spacing w:after="0" w:line="240" w:lineRule="auto"/>
+        <w:rPr>
+          <w:rFonts w:ascii="Cascadia Mono" w:hAnsi="Cascadia Mono" w:cs="Cascadia Mono"/>
+          <w:color w:val="008000"/>
+          <w:sz w:val="19"/>
+          <w:szCs w:val="19"/>
+          <w:highlight w:val="white"/>
+        </w:rPr>
+      </w:pPr>
+      <w:r>
+        <w:rPr>
+          <w:rFonts w:ascii="Cascadia Mono" w:hAnsi="Cascadia Mono" w:cs="Cascadia Mono"/>
+          <w:color w:val="000000"/>
+          <w:sz w:val="19"/>
+          <w:szCs w:val="19"/>
+          <w:highlight w:val="white"/>
         </w:rPr>
         <w:t xml:space="preserve">            </w:t>
       </w:r>
-    </w:p>
-    <w:p>
-      <w:pPr>
-        <w:pStyle w:val="HTMLPreformatted"/>
-        <w:rPr>
-          <w:rStyle w:val="HTMLCode"/>
-        </w:rPr>
-      </w:pPr>
-      <w:r>
-        <w:rPr>
-          <w:rStyle w:val="HTMLCode"/>
+      <w:r>
+        <w:rPr>
+          <w:rFonts w:ascii="Cascadia Mono" w:hAnsi="Cascadia Mono" w:cs="Cascadia Mono"/>
+          <w:color w:val="008000"/>
+          <w:sz w:val="19"/>
+          <w:szCs w:val="19"/>
+          <w:highlight w:val="white"/>
+        </w:rPr>
+        <w:t># Di chuyển vào thư mục dự án</w:t>
+      </w:r>
+    </w:p>
+    <w:p>
+      <w:pPr>
+        <w:autoSpaceDE w:val="0"/>
+        <w:autoSpaceDN w:val="0"/>
+        <w:adjustRightInd w:val="0"/>
+        <w:spacing w:after="0" w:line="240" w:lineRule="auto"/>
+        <w:rPr>
+          <w:rFonts w:ascii="Cascadia Mono" w:hAnsi="Cascadia Mono" w:cs="Cascadia Mono"/>
+          <w:color w:val="000000"/>
+          <w:sz w:val="19"/>
+          <w:szCs w:val="19"/>
+          <w:highlight w:val="white"/>
+        </w:rPr>
+      </w:pPr>
+      <w:r>
+        <w:rPr>
+          <w:rFonts w:ascii="Cascadia Mono" w:hAnsi="Cascadia Mono" w:cs="Cascadia Mono"/>
+          <w:color w:val="000000"/>
+          <w:sz w:val="19"/>
+          <w:szCs w:val="19"/>
+          <w:highlight w:val="white"/>
         </w:rPr>
         <w:t xml:space="preserve">            </w:t>
       </w:r>
       <w:r>
         <w:rPr>
-          <w:rStyle w:val="hljs-comment"/>
-        </w:rPr>
-        <w:t># Không dùng sudo nữa</w:t>
-      </w:r>
-    </w:p>
-    <w:p>
-      <w:pPr>
-        <w:pStyle w:val="HTMLPreformatted"/>
-        <w:rPr>
-          <w:rStyle w:val="HTMLCode"/>
-        </w:rPr>
-      </w:pPr>
-      <w:r>
-        <w:rPr>
-          <w:rStyle w:val="HTMLCode"/>
+          <w:rFonts w:ascii="Cascadia Mono" w:hAnsi="Cascadia Mono" w:cs="Cascadia Mono"/>
+          <w:color w:val="A31515"/>
+          <w:sz w:val="19"/>
+          <w:szCs w:val="19"/>
+          <w:highlight w:val="white"/>
+        </w:rPr>
+        <w:t>cd /var/www/demo/be/BlogApi</w:t>
+      </w:r>
+    </w:p>
+    <w:p>
+      <w:pPr>
+        <w:autoSpaceDE w:val="0"/>
+        <w:autoSpaceDN w:val="0"/>
+        <w:adjustRightInd w:val="0"/>
+        <w:spacing w:after="0" w:line="240" w:lineRule="auto"/>
+        <w:rPr>
+          <w:rFonts w:ascii="Cascadia Mono" w:hAnsi="Cascadia Mono" w:cs="Cascadia Mono"/>
+          <w:color w:val="000000"/>
+          <w:sz w:val="19"/>
+          <w:szCs w:val="19"/>
+          <w:highlight w:val="white"/>
+        </w:rPr>
+      </w:pPr>
+      <w:r>
+        <w:rPr>
+          <w:rFonts w:ascii="Cascadia Mono" w:hAnsi="Cascadia Mono" w:cs="Cascadia Mono"/>
+          <w:color w:val="000000"/>
+          <w:sz w:val="19"/>
+          <w:szCs w:val="19"/>
+          <w:highlight w:val="white"/>
         </w:rPr>
         <w:t xml:space="preserve">            </w:t>
       </w:r>
-      <w:r>
-        <w:rPr>
-          <w:rStyle w:val="hljs-string"/>
-        </w:rPr>
-        <w:t>docker</w:t>
-      </w:r>
-      <w:r>
-        <w:rPr>
-          <w:rStyle w:val="HTMLCode"/>
-        </w:rPr>
-        <w:t xml:space="preserve"> </w:t>
-      </w:r>
-      <w:r>
-        <w:rPr>
-          <w:rStyle w:val="hljs-string"/>
-        </w:rPr>
-        <w:t>build</w:t>
-      </w:r>
-      <w:r>
-        <w:rPr>
-          <w:rStyle w:val="HTMLCode"/>
-        </w:rPr>
-        <w:t xml:space="preserve"> </w:t>
-      </w:r>
-      <w:r>
-        <w:rPr>
-          <w:rStyle w:val="hljs-string"/>
-        </w:rPr>
-        <w:t>-t</w:t>
-      </w:r>
-      <w:r>
-        <w:rPr>
-          <w:rStyle w:val="HTMLCode"/>
-        </w:rPr>
-        <w:t xml:space="preserve"> </w:t>
-      </w:r>
-      <w:r>
-        <w:rPr>
-          <w:rStyle w:val="hljs-string"/>
-        </w:rPr>
-        <w:t>blog-api</w:t>
-      </w:r>
-      <w:r>
-        <w:rPr>
-          <w:rStyle w:val="HTMLCode"/>
-        </w:rPr>
-        <w:t xml:space="preserve"> </w:t>
-      </w:r>
-      <w:r>
-        <w:rPr>
-          <w:rStyle w:val="hljs-string"/>
-        </w:rPr>
-        <w:t>.</w:t>
-      </w:r>
-    </w:p>
-    <w:p>
-      <w:pPr>
-        <w:pStyle w:val="HTMLPreformatted"/>
-        <w:rPr>
-          <w:rStyle w:val="HTMLCode"/>
-        </w:rPr>
-      </w:pPr>
-    </w:p>
-    <w:p>
-      <w:pPr>
-        <w:pStyle w:val="HTMLPreformatted"/>
-        <w:rPr>
-          <w:rStyle w:val="HTMLCode"/>
-        </w:rPr>
-      </w:pPr>
-      <w:r>
-        <w:rPr>
-          <w:rStyle w:val="HTMLCode"/>
+    </w:p>
+    <w:p>
+      <w:pPr>
+        <w:autoSpaceDE w:val="0"/>
+        <w:autoSpaceDN w:val="0"/>
+        <w:adjustRightInd w:val="0"/>
+        <w:spacing w:after="0" w:line="240" w:lineRule="auto"/>
+        <w:rPr>
+          <w:rFonts w:ascii="Cascadia Mono" w:hAnsi="Cascadia Mono" w:cs="Cascadia Mono"/>
+          <w:color w:val="008000"/>
+          <w:sz w:val="19"/>
+          <w:szCs w:val="19"/>
+          <w:highlight w:val="white"/>
+        </w:rPr>
+      </w:pPr>
+      <w:r>
+        <w:rPr>
+          <w:rFonts w:ascii="Cascadia Mono" w:hAnsi="Cascadia Mono" w:cs="Cascadia Mono"/>
+          <w:color w:val="000000"/>
+          <w:sz w:val="19"/>
+          <w:szCs w:val="19"/>
+          <w:highlight w:val="white"/>
         </w:rPr>
         <w:t xml:space="preserve">            </w:t>
       </w:r>
       <w:r>
         <w:rPr>
-          <w:rStyle w:val="hljs-string"/>
-        </w:rPr>
-        <w:t>docker</w:t>
-      </w:r>
-      <w:r>
-        <w:rPr>
-          <w:rStyle w:val="HTMLCode"/>
-        </w:rPr>
-        <w:t xml:space="preserve"> </w:t>
-      </w:r>
-      <w:r>
-        <w:rPr>
-          <w:rStyle w:val="hljs-string"/>
-        </w:rPr>
-        <w:t>stop</w:t>
-      </w:r>
-      <w:r>
-        <w:rPr>
-          <w:rStyle w:val="HTMLCode"/>
-        </w:rPr>
-        <w:t xml:space="preserve"> </w:t>
-      </w:r>
-      <w:r>
-        <w:rPr>
-          <w:rStyle w:val="hljs-string"/>
-        </w:rPr>
-        <w:t>blog-api-cont</w:t>
-      </w:r>
-      <w:r>
-        <w:rPr>
-          <w:rStyle w:val="HTMLCode"/>
-        </w:rPr>
-        <w:t xml:space="preserve"> </w:t>
-      </w:r>
-      <w:r>
-        <w:rPr>
-          <w:rStyle w:val="hljs-string"/>
-        </w:rPr>
-        <w:t>||</w:t>
-      </w:r>
-      <w:r>
-        <w:rPr>
-          <w:rStyle w:val="HTMLCode"/>
-        </w:rPr>
-        <w:t xml:space="preserve"> </w:t>
-      </w:r>
-      <w:r>
-        <w:rPr>
-          <w:rStyle w:val="hljs-literal"/>
-        </w:rPr>
-        <w:t>true</w:t>
-      </w:r>
-    </w:p>
-    <w:p>
-      <w:pPr>
-        <w:pStyle w:val="HTMLPreformatted"/>
-        <w:rPr>
-          <w:rStyle w:val="HTMLCode"/>
-        </w:rPr>
-      </w:pPr>
-      <w:r>
-        <w:rPr>
-          <w:rStyle w:val="HTMLCode"/>
+          <w:rFonts w:ascii="Cascadia Mono" w:hAnsi="Cascadia Mono" w:cs="Cascadia Mono"/>
+          <w:color w:val="008000"/>
+          <w:sz w:val="19"/>
+          <w:szCs w:val="19"/>
+          <w:highlight w:val="white"/>
+        </w:rPr>
+        <w:t># Xây dựng Docker Image mới</w:t>
+      </w:r>
+    </w:p>
+    <w:p>
+      <w:pPr>
+        <w:autoSpaceDE w:val="0"/>
+        <w:autoSpaceDN w:val="0"/>
+        <w:adjustRightInd w:val="0"/>
+        <w:spacing w:after="0" w:line="240" w:lineRule="auto"/>
+        <w:rPr>
+          <w:rFonts w:ascii="Cascadia Mono" w:hAnsi="Cascadia Mono" w:cs="Cascadia Mono"/>
+          <w:color w:val="000000"/>
+          <w:sz w:val="19"/>
+          <w:szCs w:val="19"/>
+          <w:highlight w:val="white"/>
+        </w:rPr>
+      </w:pPr>
+      <w:r>
+        <w:rPr>
+          <w:rFonts w:ascii="Cascadia Mono" w:hAnsi="Cascadia Mono" w:cs="Cascadia Mono"/>
+          <w:color w:val="000000"/>
+          <w:sz w:val="19"/>
+          <w:szCs w:val="19"/>
+          <w:highlight w:val="white"/>
         </w:rPr>
         <w:t xml:space="preserve">            </w:t>
       </w:r>
       <w:r>
         <w:rPr>
-          <w:rStyle w:val="hljs-string"/>
-        </w:rPr>
-        <w:t>docker</w:t>
-      </w:r>
-      <w:r>
-        <w:rPr>
-          <w:rStyle w:val="HTMLCode"/>
-        </w:rPr>
-        <w:t xml:space="preserve"> </w:t>
-      </w:r>
-      <w:r>
-        <w:rPr>
-          <w:rStyle w:val="hljs-string"/>
-        </w:rPr>
-        <w:t>rm</w:t>
-      </w:r>
-      <w:r>
-        <w:rPr>
-          <w:rStyle w:val="HTMLCode"/>
-        </w:rPr>
-        <w:t xml:space="preserve"> </w:t>
-      </w:r>
-      <w:r>
-        <w:rPr>
-          <w:rStyle w:val="hljs-string"/>
-        </w:rPr>
-        <w:t>blog-api-cont</w:t>
-      </w:r>
-      <w:r>
-        <w:rPr>
-          <w:rStyle w:val="HTMLCode"/>
-        </w:rPr>
-        <w:t xml:space="preserve"> </w:t>
-      </w:r>
-      <w:r>
-        <w:rPr>
-          <w:rStyle w:val="hljs-string"/>
-        </w:rPr>
-        <w:t>||</w:t>
-      </w:r>
-      <w:r>
-        <w:rPr>
-          <w:rStyle w:val="HTMLCode"/>
-        </w:rPr>
-        <w:t xml:space="preserve"> </w:t>
-      </w:r>
-      <w:r>
-        <w:rPr>
-          <w:rStyle w:val="hljs-literal"/>
-        </w:rPr>
-        <w:t>true</w:t>
-      </w:r>
-    </w:p>
-    <w:p>
-      <w:pPr>
-        <w:pStyle w:val="HTMLPreformatted"/>
-        <w:rPr>
-          <w:rStyle w:val="HTMLCode"/>
-        </w:rPr>
-      </w:pPr>
-    </w:p>
-    <w:p>
-      <w:pPr>
-        <w:pStyle w:val="HTMLPreformatted"/>
-        <w:rPr>
-          <w:rStyle w:val="HTMLCode"/>
-        </w:rPr>
-      </w:pPr>
-      <w:r>
-        <w:rPr>
-          <w:rStyle w:val="HTMLCode"/>
+          <w:rFonts w:ascii="Cascadia Mono" w:hAnsi="Cascadia Mono" w:cs="Cascadia Mono"/>
+          <w:color w:val="A31515"/>
+          <w:sz w:val="19"/>
+          <w:szCs w:val="19"/>
+          <w:highlight w:val="white"/>
+        </w:rPr>
+        <w:t>docker build -t blog-api .</w:t>
+      </w:r>
+    </w:p>
+    <w:p>
+      <w:pPr>
+        <w:autoSpaceDE w:val="0"/>
+        <w:autoSpaceDN w:val="0"/>
+        <w:adjustRightInd w:val="0"/>
+        <w:spacing w:after="0" w:line="240" w:lineRule="auto"/>
+        <w:rPr>
+          <w:rFonts w:ascii="Cascadia Mono" w:hAnsi="Cascadia Mono" w:cs="Cascadia Mono"/>
+          <w:color w:val="000000"/>
+          <w:sz w:val="19"/>
+          <w:szCs w:val="19"/>
+          <w:highlight w:val="white"/>
+        </w:rPr>
+      </w:pPr>
+    </w:p>
+    <w:p>
+      <w:pPr>
+        <w:autoSpaceDE w:val="0"/>
+        <w:autoSpaceDN w:val="0"/>
+        <w:adjustRightInd w:val="0"/>
+        <w:spacing w:after="0" w:line="240" w:lineRule="auto"/>
+        <w:rPr>
+          <w:rFonts w:ascii="Cascadia Mono" w:hAnsi="Cascadia Mono" w:cs="Cascadia Mono"/>
+          <w:color w:val="008000"/>
+          <w:sz w:val="19"/>
+          <w:szCs w:val="19"/>
+          <w:highlight w:val="white"/>
+        </w:rPr>
+      </w:pPr>
+      <w:r>
+        <w:rPr>
+          <w:rFonts w:ascii="Cascadia Mono" w:hAnsi="Cascadia Mono" w:cs="Cascadia Mono"/>
+          <w:color w:val="000000"/>
+          <w:sz w:val="19"/>
+          <w:szCs w:val="19"/>
+          <w:highlight w:val="white"/>
         </w:rPr>
         <w:t xml:space="preserve">            </w:t>
       </w:r>
       <w:r>
         <w:rPr>
-          <w:rStyle w:val="hljs-string"/>
-        </w:rPr>
-        <w:t>docker</w:t>
-      </w:r>
-      <w:r>
-        <w:rPr>
-          <w:rStyle w:val="HTMLCode"/>
-        </w:rPr>
-        <w:t xml:space="preserve"> </w:t>
-      </w:r>
-      <w:r>
-        <w:rPr>
-          <w:rStyle w:val="hljs-string"/>
-        </w:rPr>
-        <w:t>run</w:t>
-      </w:r>
-      <w:r>
-        <w:rPr>
-          <w:rStyle w:val="HTMLCode"/>
-        </w:rPr>
-        <w:t xml:space="preserve"> </w:t>
-      </w:r>
-      <w:r>
-        <w:rPr>
-          <w:rStyle w:val="hljs-string"/>
-        </w:rPr>
-        <w:t>-d</w:t>
-      </w:r>
-      <w:r>
-        <w:rPr>
-          <w:rStyle w:val="HTMLCode"/>
-        </w:rPr>
-        <w:t xml:space="preserve"> </w:t>
-      </w:r>
-      <w:r>
-        <w:rPr>
-          <w:rStyle w:val="hljs-string"/>
-        </w:rPr>
-        <w:t>\</w:t>
-      </w:r>
-    </w:p>
-    <w:p>
-      <w:pPr>
-        <w:pStyle w:val="HTMLPreformatted"/>
-        <w:rPr>
-          <w:rStyle w:val="HTMLCode"/>
-        </w:rPr>
-      </w:pPr>
-      <w:r>
-        <w:rPr>
-          <w:rStyle w:val="HTMLCode"/>
+          <w:rFonts w:ascii="Cascadia Mono" w:hAnsi="Cascadia Mono" w:cs="Cascadia Mono"/>
+          <w:color w:val="008000"/>
+          <w:sz w:val="19"/>
+          <w:szCs w:val="19"/>
+          <w:highlight w:val="white"/>
+        </w:rPr>
+        <w:t># Dừng và xóa container cũ (Dùng -f để ép xóa ngay cả khi container đang lỗi)</w:t>
+      </w:r>
+    </w:p>
+    <w:p>
+      <w:pPr>
+        <w:autoSpaceDE w:val="0"/>
+        <w:autoSpaceDN w:val="0"/>
+        <w:adjustRightInd w:val="0"/>
+        <w:spacing w:after="0" w:line="240" w:lineRule="auto"/>
+        <w:rPr>
+          <w:rFonts w:ascii="Cascadia Mono" w:hAnsi="Cascadia Mono" w:cs="Cascadia Mono"/>
+          <w:color w:val="000000"/>
+          <w:sz w:val="19"/>
+          <w:szCs w:val="19"/>
+          <w:highlight w:val="white"/>
+        </w:rPr>
+      </w:pPr>
+      <w:r>
+        <w:rPr>
+          <w:rFonts w:ascii="Cascadia Mono" w:hAnsi="Cascadia Mono" w:cs="Cascadia Mono"/>
+          <w:color w:val="000000"/>
+          <w:sz w:val="19"/>
+          <w:szCs w:val="19"/>
+          <w:highlight w:val="white"/>
+        </w:rPr>
+        <w:t xml:space="preserve">            </w:t>
+      </w:r>
+      <w:r>
+        <w:rPr>
+          <w:rFonts w:ascii="Cascadia Mono" w:hAnsi="Cascadia Mono" w:cs="Cascadia Mono"/>
+          <w:color w:val="A31515"/>
+          <w:sz w:val="19"/>
+          <w:szCs w:val="19"/>
+          <w:highlight w:val="white"/>
+        </w:rPr>
+        <w:t>docker rm -f blog-api-cont || true</w:t>
+      </w:r>
+    </w:p>
+    <w:p>
+      <w:pPr>
+        <w:autoSpaceDE w:val="0"/>
+        <w:autoSpaceDN w:val="0"/>
+        <w:adjustRightInd w:val="0"/>
+        <w:spacing w:after="0" w:line="240" w:lineRule="auto"/>
+        <w:rPr>
+          <w:rFonts w:ascii="Cascadia Mono" w:hAnsi="Cascadia Mono" w:cs="Cascadia Mono"/>
+          <w:color w:val="000000"/>
+          <w:sz w:val="19"/>
+          <w:szCs w:val="19"/>
+          <w:highlight w:val="white"/>
+        </w:rPr>
+      </w:pPr>
+    </w:p>
+    <w:p>
+      <w:pPr>
+        <w:autoSpaceDE w:val="0"/>
+        <w:autoSpaceDN w:val="0"/>
+        <w:adjustRightInd w:val="0"/>
+        <w:spacing w:after="0" w:line="240" w:lineRule="auto"/>
+        <w:rPr>
+          <w:rFonts w:ascii="Cascadia Mono" w:hAnsi="Cascadia Mono" w:cs="Cascadia Mono"/>
+          <w:color w:val="008000"/>
+          <w:sz w:val="19"/>
+          <w:szCs w:val="19"/>
+          <w:highlight w:val="white"/>
+        </w:rPr>
+      </w:pPr>
+      <w:r>
+        <w:rPr>
+          <w:rFonts w:ascii="Cascadia Mono" w:hAnsi="Cascadia Mono" w:cs="Cascadia Mono"/>
+          <w:color w:val="000000"/>
+          <w:sz w:val="19"/>
+          <w:szCs w:val="19"/>
+          <w:highlight w:val="white"/>
+        </w:rPr>
+        <w:t xml:space="preserve">            </w:t>
+      </w:r>
+      <w:r>
+        <w:rPr>
+          <w:rFonts w:ascii="Cascadia Mono" w:hAnsi="Cascadia Mono" w:cs="Cascadia Mono"/>
+          <w:color w:val="008000"/>
+          <w:sz w:val="19"/>
+          <w:szCs w:val="19"/>
+          <w:highlight w:val="white"/>
+        </w:rPr>
+        <w:t># Chạy Container mới trên cổng 3005</w:t>
+      </w:r>
+    </w:p>
+    <w:p>
+      <w:pPr>
+        <w:autoSpaceDE w:val="0"/>
+        <w:autoSpaceDN w:val="0"/>
+        <w:adjustRightInd w:val="0"/>
+        <w:spacing w:after="0" w:line="240" w:lineRule="auto"/>
+        <w:rPr>
+          <w:rFonts w:ascii="Cascadia Mono" w:hAnsi="Cascadia Mono" w:cs="Cascadia Mono"/>
+          <w:color w:val="000000"/>
+          <w:sz w:val="19"/>
+          <w:szCs w:val="19"/>
+          <w:highlight w:val="white"/>
+        </w:rPr>
+      </w:pPr>
+      <w:r>
+        <w:rPr>
+          <w:rFonts w:ascii="Cascadia Mono" w:hAnsi="Cascadia Mono" w:cs="Cascadia Mono"/>
+          <w:color w:val="000000"/>
+          <w:sz w:val="19"/>
+          <w:szCs w:val="19"/>
+          <w:highlight w:val="white"/>
+        </w:rPr>
+        <w:t xml:space="preserve">            </w:t>
+      </w:r>
+      <w:r>
+        <w:rPr>
+          <w:rFonts w:ascii="Cascadia Mono" w:hAnsi="Cascadia Mono" w:cs="Cascadia Mono"/>
+          <w:color w:val="A31515"/>
+          <w:sz w:val="19"/>
+          <w:szCs w:val="19"/>
+          <w:highlight w:val="white"/>
+        </w:rPr>
+        <w:t>docker run -d \</w:t>
+      </w:r>
+    </w:p>
+    <w:p>
+      <w:pPr>
+        <w:autoSpaceDE w:val="0"/>
+        <w:autoSpaceDN w:val="0"/>
+        <w:adjustRightInd w:val="0"/>
+        <w:spacing w:after="0" w:line="240" w:lineRule="auto"/>
+        <w:rPr>
+          <w:rFonts w:ascii="Cascadia Mono" w:hAnsi="Cascadia Mono" w:cs="Cascadia Mono"/>
+          <w:color w:val="000000"/>
+          <w:sz w:val="19"/>
+          <w:szCs w:val="19"/>
+          <w:highlight w:val="white"/>
+        </w:rPr>
+      </w:pPr>
+      <w:r>
+        <w:rPr>
+          <w:rFonts w:ascii="Cascadia Mono" w:hAnsi="Cascadia Mono" w:cs="Cascadia Mono"/>
+          <w:color w:val="000000"/>
+          <w:sz w:val="19"/>
+          <w:szCs w:val="19"/>
+          <w:highlight w:val="white"/>
         </w:rPr>
         <w:t xml:space="preserve">              </w:t>
       </w:r>
       <w:r>
         <w:rPr>
-          <w:rStyle w:val="hljs-string"/>
-        </w:rPr>
-        <w:t>--name</w:t>
-      </w:r>
-      <w:r>
-        <w:rPr>
-          <w:rStyle w:val="HTMLCode"/>
-        </w:rPr>
-        <w:t xml:space="preserve"> </w:t>
-      </w:r>
-      <w:r>
-        <w:rPr>
-          <w:rStyle w:val="hljs-string"/>
-        </w:rPr>
-        <w:t>blog-api-cont</w:t>
-      </w:r>
-      <w:r>
-        <w:rPr>
-          <w:rStyle w:val="HTMLCode"/>
-        </w:rPr>
-        <w:t xml:space="preserve"> </w:t>
-      </w:r>
-      <w:r>
-        <w:rPr>
-          <w:rStyle w:val="hljs-string"/>
-        </w:rPr>
-        <w:t>\</w:t>
-      </w:r>
-    </w:p>
-    <w:p>
-      <w:pPr>
-        <w:pStyle w:val="HTMLPreformatted"/>
-        <w:rPr>
-          <w:rStyle w:val="HTMLCode"/>
-        </w:rPr>
-      </w:pPr>
-      <w:r>
-        <w:rPr>
-          <w:rStyle w:val="HTMLCode"/>
-        </w:rPr>
-        <w:lastRenderedPageBreak/>
+          <w:rFonts w:ascii="Cascadia Mono" w:hAnsi="Cascadia Mono" w:cs="Cascadia Mono"/>
+          <w:color w:val="A31515"/>
+          <w:sz w:val="19"/>
+          <w:szCs w:val="19"/>
+          <w:highlight w:val="white"/>
+        </w:rPr>
+        <w:t>--name blog-api-cont \</w:t>
+      </w:r>
+    </w:p>
+    <w:p>
+      <w:pPr>
+        <w:autoSpaceDE w:val="0"/>
+        <w:autoSpaceDN w:val="0"/>
+        <w:adjustRightInd w:val="0"/>
+        <w:spacing w:after="0" w:line="240" w:lineRule="auto"/>
+        <w:rPr>
+          <w:rFonts w:ascii="Cascadia Mono" w:hAnsi="Cascadia Mono" w:cs="Cascadia Mono"/>
+          <w:color w:val="000000"/>
+          <w:sz w:val="19"/>
+          <w:szCs w:val="19"/>
+          <w:highlight w:val="white"/>
+        </w:rPr>
+      </w:pPr>
+      <w:r>
+        <w:rPr>
+          <w:rFonts w:ascii="Cascadia Mono" w:hAnsi="Cascadia Mono" w:cs="Cascadia Mono"/>
+          <w:color w:val="000000"/>
+          <w:sz w:val="19"/>
+          <w:szCs w:val="19"/>
+          <w:highlight w:val="white"/>
+        </w:rPr>
         <w:t xml:space="preserve">              </w:t>
       </w:r>
       <w:r>
         <w:rPr>
-          <w:rStyle w:val="hljs-string"/>
-        </w:rPr>
-        <w:t>-p</w:t>
-      </w:r>
-      <w:r>
-        <w:rPr>
-          <w:rStyle w:val="HTMLCode"/>
-        </w:rPr>
-        <w:t xml:space="preserve"> </w:t>
-      </w:r>
-      <w:r>
-        <w:rPr>
-          <w:rStyle w:val="hljs-number"/>
-        </w:rPr>
-        <w:t>3003</w:t>
-      </w:r>
-      <w:r>
-        <w:rPr>
-          <w:rStyle w:val="hljs-string"/>
-        </w:rPr>
-        <w:t>:8080</w:t>
-      </w:r>
-      <w:r>
-        <w:rPr>
-          <w:rStyle w:val="HTMLCode"/>
-        </w:rPr>
-        <w:t xml:space="preserve"> </w:t>
-      </w:r>
-      <w:r>
-        <w:rPr>
-          <w:rStyle w:val="hljs-string"/>
-        </w:rPr>
-        <w:t>\</w:t>
-      </w:r>
-    </w:p>
-    <w:p>
-      <w:pPr>
-        <w:pStyle w:val="HTMLPreformatted"/>
-        <w:rPr>
-          <w:rStyle w:val="HTMLCode"/>
-        </w:rPr>
-      </w:pPr>
-      <w:r>
-        <w:rPr>
-          <w:rStyle w:val="HTMLCode"/>
+          <w:rFonts w:ascii="Cascadia Mono" w:hAnsi="Cascadia Mono" w:cs="Cascadia Mono"/>
+          <w:color w:val="A31515"/>
+          <w:sz w:val="19"/>
+          <w:szCs w:val="19"/>
+          <w:highlight w:val="white"/>
+        </w:rPr>
+        <w:t>-p 3005:8080 \</w:t>
+      </w:r>
+    </w:p>
+    <w:p>
+      <w:pPr>
+        <w:autoSpaceDE w:val="0"/>
+        <w:autoSpaceDN w:val="0"/>
+        <w:adjustRightInd w:val="0"/>
+        <w:spacing w:after="0" w:line="240" w:lineRule="auto"/>
+        <w:rPr>
+          <w:rFonts w:ascii="Cascadia Mono" w:hAnsi="Cascadia Mono" w:cs="Cascadia Mono"/>
+          <w:color w:val="000000"/>
+          <w:sz w:val="19"/>
+          <w:szCs w:val="19"/>
+          <w:highlight w:val="white"/>
+        </w:rPr>
+      </w:pPr>
+      <w:r>
+        <w:rPr>
+          <w:rFonts w:ascii="Cascadia Mono" w:hAnsi="Cascadia Mono" w:cs="Cascadia Mono"/>
+          <w:color w:val="000000"/>
+          <w:sz w:val="19"/>
+          <w:szCs w:val="19"/>
+          <w:highlight w:val="white"/>
         </w:rPr>
         <w:t xml:space="preserve">              </w:t>
       </w:r>
       <w:r>
         <w:rPr>
-          <w:rStyle w:val="hljs-string"/>
-        </w:rPr>
-        <w:t>--add-host=host.docker.internal:host-gateway</w:t>
-      </w:r>
-      <w:r>
-        <w:rPr>
-          <w:rStyle w:val="HTMLCode"/>
-        </w:rPr>
-        <w:t xml:space="preserve"> </w:t>
-      </w:r>
-      <w:r>
-        <w:rPr>
-          <w:rStyle w:val="hljs-string"/>
-        </w:rPr>
-        <w:t>\</w:t>
-      </w:r>
-    </w:p>
-    <w:p>
-      <w:pPr>
-        <w:pStyle w:val="HTMLPreformatted"/>
-        <w:rPr>
-          <w:rStyle w:val="HTMLCode"/>
-        </w:rPr>
-      </w:pPr>
-      <w:r>
-        <w:rPr>
-          <w:rStyle w:val="HTMLCode"/>
+          <w:rFonts w:ascii="Cascadia Mono" w:hAnsi="Cascadia Mono" w:cs="Cascadia Mono"/>
+          <w:color w:val="A31515"/>
+          <w:sz w:val="19"/>
+          <w:szCs w:val="19"/>
+          <w:highlight w:val="white"/>
+        </w:rPr>
+        <w:t>--add-host=host.docker.internal:host-gateway \</w:t>
+      </w:r>
+    </w:p>
+    <w:p>
+      <w:pPr>
+        <w:autoSpaceDE w:val="0"/>
+        <w:autoSpaceDN w:val="0"/>
+        <w:adjustRightInd w:val="0"/>
+        <w:spacing w:after="0" w:line="240" w:lineRule="auto"/>
+        <w:rPr>
+          <w:rFonts w:ascii="Cascadia Mono" w:hAnsi="Cascadia Mono" w:cs="Cascadia Mono"/>
+          <w:color w:val="000000"/>
+          <w:sz w:val="19"/>
+          <w:szCs w:val="19"/>
+          <w:highlight w:val="white"/>
+        </w:rPr>
+      </w:pPr>
+      <w:r>
+        <w:rPr>
+          <w:rFonts w:ascii="Cascadia Mono" w:hAnsi="Cascadia Mono" w:cs="Cascadia Mono"/>
+          <w:color w:val="000000"/>
+          <w:sz w:val="19"/>
+          <w:szCs w:val="19"/>
+          <w:highlight w:val="white"/>
         </w:rPr>
         <w:t xml:space="preserve">              </w:t>
       </w:r>
       <w:r>
         <w:rPr>
-          <w:rStyle w:val="hljs-string"/>
-        </w:rPr>
-        <w:t>-e</w:t>
-      </w:r>
-      <w:r>
-        <w:rPr>
-          <w:rStyle w:val="HTMLCode"/>
-        </w:rPr>
-        <w:t xml:space="preserve"> </w:t>
-      </w:r>
-      <w:r>
-        <w:rPr>
-          <w:rStyle w:val="hljs-string"/>
-        </w:rPr>
-        <w:t>ConnectionStrings__DefaultConnection="${{</w:t>
-      </w:r>
-      <w:r>
-        <w:rPr>
-          <w:rStyle w:val="HTMLCode"/>
-        </w:rPr>
-        <w:t xml:space="preserve"> </w:t>
-      </w:r>
-      <w:r>
-        <w:rPr>
-          <w:rStyle w:val="hljs-string"/>
-        </w:rPr>
-        <w:t>secrets.DATABASE_URL</w:t>
-      </w:r>
-      <w:r>
-        <w:rPr>
-          <w:rStyle w:val="HTMLCode"/>
-        </w:rPr>
-        <w:t xml:space="preserve"> </w:t>
-      </w:r>
-      <w:r>
-        <w:rPr>
-          <w:rStyle w:val="hljs-string"/>
-        </w:rPr>
-        <w:t>}}"</w:t>
-      </w:r>
-      <w:r>
-        <w:rPr>
-          <w:rStyle w:val="HTMLCode"/>
-        </w:rPr>
-        <w:t xml:space="preserve"> </w:t>
-      </w:r>
-      <w:r>
-        <w:rPr>
-          <w:rStyle w:val="hljs-string"/>
-        </w:rPr>
-        <w:t>\</w:t>
-      </w:r>
-    </w:p>
-    <w:p>
-      <w:pPr>
-        <w:pStyle w:val="HTMLPreformatted"/>
-        <w:rPr>
-          <w:rStyle w:val="HTMLCode"/>
-        </w:rPr>
-      </w:pPr>
-      <w:r>
-        <w:rPr>
-          <w:rStyle w:val="HTMLCode"/>
+          <w:rFonts w:ascii="Cascadia Mono" w:hAnsi="Cascadia Mono" w:cs="Cascadia Mono"/>
+          <w:color w:val="A31515"/>
+          <w:sz w:val="19"/>
+          <w:szCs w:val="19"/>
+          <w:highlight w:val="white"/>
+        </w:rPr>
+        <w:t>-e ConnectionStrings__DefaultConnection="${{ secrets.DATABASE_URL }}" \</w:t>
+      </w:r>
+    </w:p>
+    <w:p>
+      <w:pPr>
+        <w:autoSpaceDE w:val="0"/>
+        <w:autoSpaceDN w:val="0"/>
+        <w:adjustRightInd w:val="0"/>
+        <w:spacing w:after="0" w:line="240" w:lineRule="auto"/>
+        <w:rPr>
+          <w:rFonts w:ascii="Cascadia Mono" w:hAnsi="Cascadia Mono" w:cs="Cascadia Mono"/>
+          <w:color w:val="000000"/>
+          <w:sz w:val="19"/>
+          <w:szCs w:val="19"/>
+          <w:highlight w:val="white"/>
+        </w:rPr>
+      </w:pPr>
+      <w:r>
+        <w:rPr>
+          <w:rFonts w:ascii="Cascadia Mono" w:hAnsi="Cascadia Mono" w:cs="Cascadia Mono"/>
+          <w:color w:val="000000"/>
+          <w:sz w:val="19"/>
+          <w:szCs w:val="19"/>
+          <w:highlight w:val="white"/>
         </w:rPr>
         <w:t xml:space="preserve">              </w:t>
       </w:r>
       <w:r>
         <w:rPr>
-          <w:rStyle w:val="hljs-string"/>
-        </w:rPr>
-        <w:t>--restart</w:t>
-      </w:r>
-      <w:r>
-        <w:rPr>
-          <w:rStyle w:val="HTMLCode"/>
-        </w:rPr>
-        <w:t xml:space="preserve"> </w:t>
-      </w:r>
-      <w:r>
-        <w:rPr>
-          <w:rStyle w:val="hljs-string"/>
-        </w:rPr>
-        <w:t>always</w:t>
-      </w:r>
-      <w:r>
-        <w:rPr>
-          <w:rStyle w:val="HTMLCode"/>
-        </w:rPr>
-        <w:t xml:space="preserve"> </w:t>
-      </w:r>
-      <w:r>
-        <w:rPr>
-          <w:rStyle w:val="hljs-string"/>
-        </w:rPr>
-        <w:t>\</w:t>
-      </w:r>
-    </w:p>
-    <w:p>
-      <w:pPr>
-        <w:pStyle w:val="HTMLPreformatted"/>
-      </w:pPr>
-      <w:r>
-        <w:rPr>
-          <w:rStyle w:val="HTMLCode"/>
-        </w:rPr>
-        <w:t xml:space="preserve">              </w:t>
-      </w:r>
-      <w:r>
-        <w:rPr>
-          <w:rStyle w:val="hljs-string"/>
-        </w:rPr>
-        <w:t>blog-api</w:t>
+          <w:rFonts w:ascii="Cascadia Mono" w:hAnsi="Cascadia Mono" w:cs="Cascadia Mono"/>
+          <w:color w:val="A31515"/>
+          <w:sz w:val="19"/>
+          <w:szCs w:val="19"/>
+          <w:highlight w:val="white"/>
+        </w:rPr>
+        <w:t>--restart always \</w:t>
       </w:r>
     </w:p>
     <w:p>
@@ -1281,8 +2176,26 @@
           <w:szCs w:val="27"/>
         </w:rPr>
       </w:pPr>
-      <w:bookmarkStart w:id="0" w:name="_GoBack"/>
-      <w:bookmarkEnd w:id="0"/>
+      <w:r>
+        <w:rPr>
+          <w:rFonts w:ascii="Cascadia Mono" w:hAnsi="Cascadia Mono" w:cs="Cascadia Mono"/>
+          <w:color w:val="000000"/>
+          <w:sz w:val="19"/>
+          <w:szCs w:val="19"/>
+          <w:highlight w:val="white"/>
+        </w:rPr>
+        <w:t xml:space="preserve">              </w:t>
+      </w:r>
+      <w:r>
+        <w:rPr>
+          <w:rFonts w:ascii="Cascadia Mono" w:hAnsi="Cascadia Mono" w:cs="Cascadia Mono"/>
+          <w:color w:val="A31515"/>
+          <w:sz w:val="19"/>
+          <w:szCs w:val="19"/>
+          <w:highlight w:val="white"/>
+        </w:rPr>
+        <w:t>blog-api</w:t>
+      </w:r>
     </w:p>
     <w:p>
       <w:pPr>
@@ -1750,6 +2663,7 @@
     </w:p>
     <w:p>
       <w:r>
+        <w:lastRenderedPageBreak/>
         <w:t>PORT</w:t>
       </w:r>
       <w:r>
@@ -1788,6 +2702,1280 @@
       <w:r>
         <w:t>)</w:t>
       </w:r>
+    </w:p>
+    <w:p/>
+    <w:p>
+      <w:pPr>
+        <w:spacing w:before="100" w:beforeAutospacing="1" w:after="100" w:afterAutospacing="1" w:line="240" w:lineRule="auto"/>
+        <w:outlineLvl w:val="2"/>
+        <w:rPr>
+          <w:rFonts w:ascii="Times New Roman" w:eastAsia="Times New Roman" w:hAnsi="Times New Roman" w:cs="Times New Roman"/>
+          <w:b/>
+          <w:bCs/>
+          <w:sz w:val="27"/>
+          <w:szCs w:val="27"/>
+        </w:rPr>
+      </w:pPr>
+      <w:r>
+        <w:rPr>
+          <w:rFonts w:ascii="Times New Roman" w:eastAsia="Times New Roman" w:hAnsi="Times New Roman" w:cs="Times New Roman"/>
+          <w:b/>
+          <w:bCs/>
+          <w:sz w:val="27"/>
+          <w:szCs w:val="27"/>
+        </w:rPr>
+        <w:t>1. Kiểm tra API thực tế</w:t>
+      </w:r>
+    </w:p>
+    <w:p>
+      <w:pPr>
+        <w:spacing w:before="100" w:beforeAutospacing="1" w:after="100" w:afterAutospacing="1" w:line="240" w:lineRule="auto"/>
+        <w:rPr>
+          <w:rFonts w:ascii="Times New Roman" w:eastAsia="Times New Roman" w:hAnsi="Times New Roman" w:cs="Times New Roman"/>
+          <w:sz w:val="24"/>
+          <w:szCs w:val="24"/>
+        </w:rPr>
+      </w:pPr>
+      <w:r>
+        <w:rPr>
+          <w:rFonts w:ascii="Times New Roman" w:eastAsia="Times New Roman" w:hAnsi="Times New Roman" w:cs="Times New Roman"/>
+          <w:sz w:val="24"/>
+          <w:szCs w:val="24"/>
+        </w:rPr>
+        <w:t>Đầu tiên, hãy kiểm tra xem API đã thực sự "sống" chưa bằng cách truy cập vào đường dẫn:</w:t>
+      </w:r>
+    </w:p>
+    <w:p>
+      <w:pPr>
+        <w:numPr>
+          <w:ilvl w:val="0"/>
+          <w:numId w:val="2"/>
+        </w:numPr>
+        <w:spacing w:before="100" w:beforeAutospacing="1" w:after="100" w:afterAutospacing="1" w:line="240" w:lineRule="auto"/>
+        <w:rPr>
+          <w:rFonts w:ascii="Times New Roman" w:eastAsia="Times New Roman" w:hAnsi="Times New Roman" w:cs="Times New Roman"/>
+          <w:sz w:val="24"/>
+          <w:szCs w:val="24"/>
+        </w:rPr>
+      </w:pPr>
+      <w:r>
+        <w:rPr>
+          <w:rFonts w:ascii="Courier New" w:eastAsia="Times New Roman" w:hAnsi="Courier New" w:cs="Courier New"/>
+          <w:sz w:val="20"/>
+          <w:szCs w:val="20"/>
+        </w:rPr>
+        <w:t>http://IP_CỦA_BẠN:3005/api/Post</w:t>
+      </w:r>
+      <w:r>
+        <w:rPr>
+          <w:rFonts w:ascii="Times New Roman" w:eastAsia="Times New Roman" w:hAnsi="Times New Roman" w:cs="Times New Roman"/>
+          <w:sz w:val="24"/>
+          <w:szCs w:val="24"/>
+        </w:rPr>
+        <w:t xml:space="preserve"> (Thay IP VPS của bạn vào).</w:t>
+      </w:r>
+    </w:p>
+    <w:p>
+      <w:pPr>
+        <w:numPr>
+          <w:ilvl w:val="0"/>
+          <w:numId w:val="2"/>
+        </w:numPr>
+        <w:spacing w:before="100" w:beforeAutospacing="1" w:after="100" w:afterAutospacing="1" w:line="240" w:lineRule="auto"/>
+        <w:rPr>
+          <w:rFonts w:ascii="Times New Roman" w:eastAsia="Times New Roman" w:hAnsi="Times New Roman" w:cs="Times New Roman"/>
+          <w:sz w:val="24"/>
+          <w:szCs w:val="24"/>
+        </w:rPr>
+      </w:pPr>
+      <w:r>
+        <w:rPr>
+          <w:rFonts w:ascii="Times New Roman" w:eastAsia="Times New Roman" w:hAnsi="Times New Roman" w:cs="Times New Roman"/>
+          <w:sz w:val="24"/>
+          <w:szCs w:val="24"/>
+        </w:rPr>
+        <w:t xml:space="preserve">Nếu nó hiện ra mảng JSON </w:t>
+      </w:r>
+      <w:r>
+        <w:rPr>
+          <w:rFonts w:ascii="Courier New" w:eastAsia="Times New Roman" w:hAnsi="Courier New" w:cs="Courier New"/>
+          <w:sz w:val="20"/>
+          <w:szCs w:val="20"/>
+        </w:rPr>
+        <w:t>[]</w:t>
+      </w:r>
+      <w:r>
+        <w:rPr>
+          <w:rFonts w:ascii="Times New Roman" w:eastAsia="Times New Roman" w:hAnsi="Times New Roman" w:cs="Times New Roman"/>
+          <w:sz w:val="24"/>
+          <w:szCs w:val="24"/>
+        </w:rPr>
+        <w:t xml:space="preserve"> hoặc dữ liệu bài viết là </w:t>
+      </w:r>
+      <w:r>
+        <w:rPr>
+          <w:rFonts w:ascii="Times New Roman" w:eastAsia="Times New Roman" w:hAnsi="Times New Roman" w:cs="Times New Roman"/>
+          <w:b/>
+          <w:bCs/>
+          <w:sz w:val="24"/>
+          <w:szCs w:val="24"/>
+        </w:rPr>
+        <w:t>THÀNH CÔNG</w:t>
+      </w:r>
+      <w:r>
+        <w:rPr>
+          <w:rFonts w:ascii="Times New Roman" w:eastAsia="Times New Roman" w:hAnsi="Times New Roman" w:cs="Times New Roman"/>
+          <w:sz w:val="24"/>
+          <w:szCs w:val="24"/>
+        </w:rPr>
+        <w:t>.</w:t>
+      </w:r>
+    </w:p>
+    <w:p>
+      <w:pPr>
+        <w:spacing w:before="100" w:beforeAutospacing="1" w:after="100" w:afterAutospacing="1" w:line="240" w:lineRule="auto"/>
+        <w:outlineLvl w:val="2"/>
+        <w:rPr>
+          <w:rFonts w:ascii="Times New Roman" w:eastAsia="Times New Roman" w:hAnsi="Times New Roman" w:cs="Times New Roman"/>
+          <w:b/>
+          <w:bCs/>
+          <w:sz w:val="27"/>
+          <w:szCs w:val="27"/>
+        </w:rPr>
+      </w:pPr>
+      <w:r>
+        <w:rPr>
+          <w:rFonts w:ascii="Times New Roman" w:eastAsia="Times New Roman" w:hAnsi="Times New Roman" w:cs="Times New Roman"/>
+          <w:b/>
+          <w:bCs/>
+          <w:sz w:val="27"/>
+          <w:szCs w:val="27"/>
+        </w:rPr>
+        <w:t>2. Cấu hình Nginx (Nếu chưa làm)</w:t>
+      </w:r>
+    </w:p>
+    <w:p>
+      <w:pPr>
+        <w:spacing w:before="100" w:beforeAutospacing="1" w:after="100" w:afterAutospacing="1" w:line="240" w:lineRule="auto"/>
+        <w:rPr>
+          <w:rFonts w:ascii="Times New Roman" w:eastAsia="Times New Roman" w:hAnsi="Times New Roman" w:cs="Times New Roman"/>
+          <w:sz w:val="24"/>
+          <w:szCs w:val="24"/>
+        </w:rPr>
+      </w:pPr>
+      <w:r>
+        <w:rPr>
+          <w:rFonts w:ascii="Times New Roman" w:eastAsia="Times New Roman" w:hAnsi="Times New Roman" w:cs="Times New Roman"/>
+          <w:sz w:val="24"/>
+          <w:szCs w:val="24"/>
+        </w:rPr>
+        <w:t xml:space="preserve">Để thế giới có thể gọi API qua tên miền đẹp </w:t>
+      </w:r>
+      <w:r>
+        <w:rPr>
+          <w:rFonts w:ascii="Courier New" w:eastAsia="Times New Roman" w:hAnsi="Courier New" w:cs="Courier New"/>
+          <w:sz w:val="20"/>
+          <w:szCs w:val="20"/>
+        </w:rPr>
+        <w:t>https://api.nhatdev.top</w:t>
+      </w:r>
+      <w:r>
+        <w:rPr>
+          <w:rFonts w:ascii="Times New Roman" w:eastAsia="Times New Roman" w:hAnsi="Times New Roman" w:cs="Times New Roman"/>
+          <w:sz w:val="24"/>
+          <w:szCs w:val="24"/>
+        </w:rPr>
+        <w:t xml:space="preserve"> thay vì dùng IP và cổng 3005, bạn cần trỏ Nginx vào cổng mới:</w:t>
+      </w:r>
+    </w:p>
+    <w:p>
+      <w:pPr>
+        <w:numPr>
+          <w:ilvl w:val="0"/>
+          <w:numId w:val="3"/>
+        </w:numPr>
+        <w:spacing w:before="100" w:beforeAutospacing="1" w:after="100" w:afterAutospacing="1" w:line="240" w:lineRule="auto"/>
+        <w:rPr>
+          <w:rFonts w:ascii="Times New Roman" w:eastAsia="Times New Roman" w:hAnsi="Times New Roman" w:cs="Times New Roman"/>
+          <w:sz w:val="24"/>
+          <w:szCs w:val="24"/>
+        </w:rPr>
+      </w:pPr>
+      <w:r>
+        <w:rPr>
+          <w:rFonts w:ascii="Times New Roman" w:eastAsia="Times New Roman" w:hAnsi="Times New Roman" w:cs="Times New Roman"/>
+          <w:sz w:val="24"/>
+          <w:szCs w:val="24"/>
+        </w:rPr>
+        <w:t>SSH vào VPS:</w:t>
+      </w:r>
+    </w:p>
+    <w:p>
+      <w:pPr>
+        <w:spacing w:beforeAutospacing="1" w:after="0" w:afterAutospacing="1" w:line="240" w:lineRule="auto"/>
+        <w:ind w:left="720"/>
+        <w:rPr>
+          <w:rFonts w:ascii="Times New Roman" w:eastAsia="Times New Roman" w:hAnsi="Times New Roman" w:cs="Times New Roman"/>
+          <w:sz w:val="24"/>
+          <w:szCs w:val="24"/>
+        </w:rPr>
+      </w:pPr>
+      <w:r>
+        <w:rPr>
+          <w:rFonts w:ascii="Times New Roman" w:eastAsia="Times New Roman" w:hAnsi="Times New Roman" w:cs="Times New Roman"/>
+          <w:sz w:val="24"/>
+          <w:szCs w:val="24"/>
+        </w:rPr>
+        <w:t>Bash</w:t>
+      </w:r>
+    </w:p>
+    <w:p>
+      <w:pPr>
+        <w:tabs>
+          <w:tab w:val="left" w:pos="916"/>
+          <w:tab w:val="left" w:pos="1832"/>
+          <w:tab w:val="left" w:pos="2748"/>
+          <w:tab w:val="left" w:pos="3664"/>
+          <w:tab w:val="left" w:pos="4580"/>
+          <w:tab w:val="left" w:pos="5496"/>
+          <w:tab w:val="left" w:pos="6412"/>
+          <w:tab w:val="left" w:pos="7328"/>
+          <w:tab w:val="left" w:pos="8244"/>
+          <w:tab w:val="left" w:pos="9160"/>
+          <w:tab w:val="left" w:pos="10076"/>
+          <w:tab w:val="left" w:pos="10992"/>
+          <w:tab w:val="left" w:pos="11908"/>
+          <w:tab w:val="left" w:pos="12824"/>
+          <w:tab w:val="left" w:pos="13740"/>
+          <w:tab w:val="left" w:pos="14656"/>
+        </w:tabs>
+        <w:spacing w:after="0" w:line="240" w:lineRule="auto"/>
+        <w:ind w:left="720"/>
+        <w:rPr>
+          <w:rFonts w:ascii="Courier New" w:eastAsia="Times New Roman" w:hAnsi="Courier New" w:cs="Courier New"/>
+          <w:sz w:val="20"/>
+          <w:szCs w:val="20"/>
+        </w:rPr>
+      </w:pPr>
+      <w:r>
+        <w:rPr>
+          <w:rFonts w:ascii="Courier New" w:eastAsia="Times New Roman" w:hAnsi="Courier New" w:cs="Courier New"/>
+          <w:sz w:val="20"/>
+          <w:szCs w:val="20"/>
+        </w:rPr>
+        <w:t>sudo nano /etc/nginx/sites-available/api.nhatdev.top</w:t>
+      </w:r>
+    </w:p>
+    <w:p>
+      <w:pPr>
+        <w:numPr>
+          <w:ilvl w:val="0"/>
+          <w:numId w:val="3"/>
+        </w:numPr>
+        <w:spacing w:before="100" w:beforeAutospacing="1" w:after="100" w:afterAutospacing="1" w:line="240" w:lineRule="auto"/>
+        <w:rPr>
+          <w:rFonts w:ascii="Times New Roman" w:eastAsia="Times New Roman" w:hAnsi="Times New Roman" w:cs="Times New Roman"/>
+          <w:sz w:val="24"/>
+          <w:szCs w:val="24"/>
+        </w:rPr>
+      </w:pPr>
+      <w:r>
+        <w:rPr>
+          <w:rFonts w:ascii="Times New Roman" w:eastAsia="Times New Roman" w:hAnsi="Times New Roman" w:cs="Times New Roman"/>
+          <w:sz w:val="24"/>
+          <w:szCs w:val="24"/>
+        </w:rPr>
+        <w:t xml:space="preserve">Sửa dòng </w:t>
+      </w:r>
+      <w:r>
+        <w:rPr>
+          <w:rFonts w:ascii="Courier New" w:eastAsia="Times New Roman" w:hAnsi="Courier New" w:cs="Courier New"/>
+          <w:sz w:val="20"/>
+          <w:szCs w:val="20"/>
+        </w:rPr>
+        <w:t>proxy_pass</w:t>
+      </w:r>
+      <w:r>
+        <w:rPr>
+          <w:rFonts w:ascii="Times New Roman" w:eastAsia="Times New Roman" w:hAnsi="Times New Roman" w:cs="Times New Roman"/>
+          <w:sz w:val="24"/>
+          <w:szCs w:val="24"/>
+        </w:rPr>
+        <w:t xml:space="preserve"> cũ thành cổng mới:</w:t>
+      </w:r>
+    </w:p>
+    <w:p>
+      <w:pPr>
+        <w:spacing w:beforeAutospacing="1" w:after="0" w:afterAutospacing="1" w:line="240" w:lineRule="auto"/>
+        <w:ind w:left="720"/>
+        <w:rPr>
+          <w:rFonts w:ascii="Times New Roman" w:eastAsia="Times New Roman" w:hAnsi="Times New Roman" w:cs="Times New Roman"/>
+          <w:sz w:val="24"/>
+          <w:szCs w:val="24"/>
+        </w:rPr>
+      </w:pPr>
+      <w:r>
+        <w:rPr>
+          <w:rFonts w:ascii="Times New Roman" w:eastAsia="Times New Roman" w:hAnsi="Times New Roman" w:cs="Times New Roman"/>
+          <w:sz w:val="24"/>
+          <w:szCs w:val="24"/>
+        </w:rPr>
+        <w:t>Nginx</w:t>
+      </w:r>
+    </w:p>
+    <w:p>
+      <w:pPr>
+        <w:tabs>
+          <w:tab w:val="left" w:pos="916"/>
+          <w:tab w:val="left" w:pos="1832"/>
+          <w:tab w:val="left" w:pos="2748"/>
+          <w:tab w:val="left" w:pos="3664"/>
+          <w:tab w:val="left" w:pos="4580"/>
+          <w:tab w:val="left" w:pos="5496"/>
+          <w:tab w:val="left" w:pos="6412"/>
+          <w:tab w:val="left" w:pos="7328"/>
+          <w:tab w:val="left" w:pos="8244"/>
+          <w:tab w:val="left" w:pos="9160"/>
+          <w:tab w:val="left" w:pos="10076"/>
+          <w:tab w:val="left" w:pos="10992"/>
+          <w:tab w:val="left" w:pos="11908"/>
+          <w:tab w:val="left" w:pos="12824"/>
+          <w:tab w:val="left" w:pos="13740"/>
+          <w:tab w:val="left" w:pos="14656"/>
+        </w:tabs>
+        <w:spacing w:after="0" w:line="240" w:lineRule="auto"/>
+        <w:ind w:left="720"/>
+        <w:rPr>
+          <w:rFonts w:ascii="Courier New" w:eastAsia="Times New Roman" w:hAnsi="Courier New" w:cs="Courier New"/>
+          <w:sz w:val="20"/>
+          <w:szCs w:val="20"/>
+        </w:rPr>
+      </w:pPr>
+      <w:r>
+        <w:rPr>
+          <w:rFonts w:ascii="Courier New" w:eastAsia="Times New Roman" w:hAnsi="Courier New" w:cs="Courier New"/>
+          <w:sz w:val="20"/>
+          <w:szCs w:val="20"/>
+        </w:rPr>
+        <w:t xml:space="preserve">proxy_pass </w:t>
+      </w:r>
+      <w:hyperlink r:id="rId6" w:history="1">
+        <w:r>
+          <w:rPr>
+            <w:rStyle w:val="Hyperlink"/>
+            <w:rFonts w:ascii="Courier New" w:eastAsia="Times New Roman" w:hAnsi="Courier New" w:cs="Courier New"/>
+            <w:sz w:val="20"/>
+            <w:szCs w:val="20"/>
+          </w:rPr>
+          <w:t>http://127.0.0.1:3005</w:t>
+        </w:r>
+      </w:hyperlink>
+      <w:r>
+        <w:rPr>
+          <w:rFonts w:ascii="Courier New" w:eastAsia="Times New Roman" w:hAnsi="Courier New" w:cs="Courier New"/>
+          <w:sz w:val="20"/>
+          <w:szCs w:val="20"/>
+        </w:rPr>
+        <w:t>;</w:t>
+      </w:r>
+    </w:p>
+    <w:p>
+      <w:pPr>
+        <w:tabs>
+          <w:tab w:val="left" w:pos="916"/>
+          <w:tab w:val="left" w:pos="1832"/>
+          <w:tab w:val="left" w:pos="2748"/>
+          <w:tab w:val="left" w:pos="3664"/>
+          <w:tab w:val="left" w:pos="4580"/>
+          <w:tab w:val="left" w:pos="5496"/>
+          <w:tab w:val="left" w:pos="6412"/>
+          <w:tab w:val="left" w:pos="7328"/>
+          <w:tab w:val="left" w:pos="8244"/>
+          <w:tab w:val="left" w:pos="9160"/>
+          <w:tab w:val="left" w:pos="10076"/>
+          <w:tab w:val="left" w:pos="10992"/>
+          <w:tab w:val="left" w:pos="11908"/>
+          <w:tab w:val="left" w:pos="12824"/>
+          <w:tab w:val="left" w:pos="13740"/>
+          <w:tab w:val="left" w:pos="14656"/>
+        </w:tabs>
+        <w:spacing w:after="0" w:line="240" w:lineRule="auto"/>
+        <w:ind w:left="720"/>
+        <w:rPr>
+          <w:rFonts w:ascii="Courier New" w:eastAsia="Times New Roman" w:hAnsi="Courier New" w:cs="Courier New"/>
+          <w:sz w:val="20"/>
+          <w:szCs w:val="20"/>
+        </w:rPr>
+      </w:pPr>
+    </w:p>
+    <w:p>
+      <w:pPr>
+        <w:tabs>
+          <w:tab w:val="left" w:pos="916"/>
+          <w:tab w:val="left" w:pos="1832"/>
+          <w:tab w:val="left" w:pos="2748"/>
+          <w:tab w:val="left" w:pos="3664"/>
+          <w:tab w:val="left" w:pos="4580"/>
+          <w:tab w:val="left" w:pos="5496"/>
+          <w:tab w:val="left" w:pos="6412"/>
+          <w:tab w:val="left" w:pos="7328"/>
+          <w:tab w:val="left" w:pos="8244"/>
+          <w:tab w:val="left" w:pos="9160"/>
+          <w:tab w:val="left" w:pos="10076"/>
+          <w:tab w:val="left" w:pos="10992"/>
+          <w:tab w:val="left" w:pos="11908"/>
+          <w:tab w:val="left" w:pos="12824"/>
+          <w:tab w:val="left" w:pos="13740"/>
+          <w:tab w:val="left" w:pos="14656"/>
+        </w:tabs>
+        <w:spacing w:after="0" w:line="240" w:lineRule="auto"/>
+        <w:ind w:left="720"/>
+        <w:rPr>
+          <w:rFonts w:ascii="Courier New" w:eastAsia="Times New Roman" w:hAnsi="Courier New" w:cs="Courier New"/>
+          <w:sz w:val="20"/>
+          <w:szCs w:val="20"/>
+        </w:rPr>
+      </w:pPr>
+      <w:r>
+        <w:rPr>
+          <w:rFonts w:ascii="Courier New" w:eastAsia="Times New Roman" w:hAnsi="Courier New" w:cs="Courier New"/>
+          <w:sz w:val="20"/>
+          <w:szCs w:val="20"/>
+        </w:rPr>
+        <w:t>nếu chưa có thì dán vào:</w:t>
+      </w:r>
+    </w:p>
+    <w:p>
+      <w:pPr>
+        <w:tabs>
+          <w:tab w:val="left" w:pos="916"/>
+          <w:tab w:val="left" w:pos="1832"/>
+          <w:tab w:val="left" w:pos="2748"/>
+          <w:tab w:val="left" w:pos="3664"/>
+          <w:tab w:val="left" w:pos="4580"/>
+          <w:tab w:val="left" w:pos="5496"/>
+          <w:tab w:val="left" w:pos="6412"/>
+          <w:tab w:val="left" w:pos="7328"/>
+          <w:tab w:val="left" w:pos="8244"/>
+          <w:tab w:val="left" w:pos="9160"/>
+          <w:tab w:val="left" w:pos="10076"/>
+          <w:tab w:val="left" w:pos="10992"/>
+          <w:tab w:val="left" w:pos="11908"/>
+          <w:tab w:val="left" w:pos="12824"/>
+          <w:tab w:val="left" w:pos="13740"/>
+          <w:tab w:val="left" w:pos="14656"/>
+        </w:tabs>
+        <w:spacing w:after="0" w:line="240" w:lineRule="auto"/>
+        <w:ind w:left="720"/>
+        <w:rPr>
+          <w:rFonts w:ascii="Courier New" w:eastAsia="Times New Roman" w:hAnsi="Courier New" w:cs="Courier New"/>
+          <w:sz w:val="20"/>
+          <w:szCs w:val="20"/>
+        </w:rPr>
+      </w:pPr>
+      <w:r>
+        <w:rPr>
+          <w:rFonts w:ascii="Courier New" w:eastAsia="Times New Roman" w:hAnsi="Courier New" w:cs="Courier New"/>
+          <w:sz w:val="20"/>
+          <w:szCs w:val="20"/>
+        </w:rPr>
+        <w:t>server {</w:t>
+      </w:r>
+    </w:p>
+    <w:p>
+      <w:pPr>
+        <w:tabs>
+          <w:tab w:val="left" w:pos="916"/>
+          <w:tab w:val="left" w:pos="1832"/>
+          <w:tab w:val="left" w:pos="2748"/>
+          <w:tab w:val="left" w:pos="3664"/>
+          <w:tab w:val="left" w:pos="4580"/>
+          <w:tab w:val="left" w:pos="5496"/>
+          <w:tab w:val="left" w:pos="6412"/>
+          <w:tab w:val="left" w:pos="7328"/>
+          <w:tab w:val="left" w:pos="8244"/>
+          <w:tab w:val="left" w:pos="9160"/>
+          <w:tab w:val="left" w:pos="10076"/>
+          <w:tab w:val="left" w:pos="10992"/>
+          <w:tab w:val="left" w:pos="11908"/>
+          <w:tab w:val="left" w:pos="12824"/>
+          <w:tab w:val="left" w:pos="13740"/>
+          <w:tab w:val="left" w:pos="14656"/>
+        </w:tabs>
+        <w:spacing w:after="0" w:line="240" w:lineRule="auto"/>
+        <w:ind w:left="720"/>
+        <w:rPr>
+          <w:rFonts w:ascii="Courier New" w:eastAsia="Times New Roman" w:hAnsi="Courier New" w:cs="Courier New"/>
+          <w:sz w:val="20"/>
+          <w:szCs w:val="20"/>
+        </w:rPr>
+      </w:pPr>
+      <w:r>
+        <w:rPr>
+          <w:rFonts w:ascii="Courier New" w:eastAsia="Times New Roman" w:hAnsi="Courier New" w:cs="Courier New"/>
+          <w:sz w:val="20"/>
+          <w:szCs w:val="20"/>
+        </w:rPr>
+        <w:t xml:space="preserve">    listen 80;</w:t>
+      </w:r>
+    </w:p>
+    <w:p>
+      <w:pPr>
+        <w:tabs>
+          <w:tab w:val="left" w:pos="916"/>
+          <w:tab w:val="left" w:pos="1832"/>
+          <w:tab w:val="left" w:pos="2748"/>
+          <w:tab w:val="left" w:pos="3664"/>
+          <w:tab w:val="left" w:pos="4580"/>
+          <w:tab w:val="left" w:pos="5496"/>
+          <w:tab w:val="left" w:pos="6412"/>
+          <w:tab w:val="left" w:pos="7328"/>
+          <w:tab w:val="left" w:pos="8244"/>
+          <w:tab w:val="left" w:pos="9160"/>
+          <w:tab w:val="left" w:pos="10076"/>
+          <w:tab w:val="left" w:pos="10992"/>
+          <w:tab w:val="left" w:pos="11908"/>
+          <w:tab w:val="left" w:pos="12824"/>
+          <w:tab w:val="left" w:pos="13740"/>
+          <w:tab w:val="left" w:pos="14656"/>
+        </w:tabs>
+        <w:spacing w:after="0" w:line="240" w:lineRule="auto"/>
+        <w:ind w:left="720"/>
+        <w:rPr>
+          <w:rFonts w:ascii="Courier New" w:eastAsia="Times New Roman" w:hAnsi="Courier New" w:cs="Courier New"/>
+          <w:sz w:val="20"/>
+          <w:szCs w:val="20"/>
+        </w:rPr>
+      </w:pPr>
+      <w:r>
+        <w:rPr>
+          <w:rFonts w:ascii="Courier New" w:eastAsia="Times New Roman" w:hAnsi="Courier New" w:cs="Courier New"/>
+          <w:sz w:val="20"/>
+          <w:szCs w:val="20"/>
+        </w:rPr>
+        <w:t xml:space="preserve">    server_name api.nhatdev.top;</w:t>
+      </w:r>
+    </w:p>
+    <w:p>
+      <w:pPr>
+        <w:tabs>
+          <w:tab w:val="left" w:pos="916"/>
+          <w:tab w:val="left" w:pos="1832"/>
+          <w:tab w:val="left" w:pos="2748"/>
+          <w:tab w:val="left" w:pos="3664"/>
+          <w:tab w:val="left" w:pos="4580"/>
+          <w:tab w:val="left" w:pos="5496"/>
+          <w:tab w:val="left" w:pos="6412"/>
+          <w:tab w:val="left" w:pos="7328"/>
+          <w:tab w:val="left" w:pos="8244"/>
+          <w:tab w:val="left" w:pos="9160"/>
+          <w:tab w:val="left" w:pos="10076"/>
+          <w:tab w:val="left" w:pos="10992"/>
+          <w:tab w:val="left" w:pos="11908"/>
+          <w:tab w:val="left" w:pos="12824"/>
+          <w:tab w:val="left" w:pos="13740"/>
+          <w:tab w:val="left" w:pos="14656"/>
+        </w:tabs>
+        <w:spacing w:after="0" w:line="240" w:lineRule="auto"/>
+        <w:ind w:left="720"/>
+        <w:rPr>
+          <w:rFonts w:ascii="Courier New" w:eastAsia="Times New Roman" w:hAnsi="Courier New" w:cs="Courier New"/>
+          <w:sz w:val="20"/>
+          <w:szCs w:val="20"/>
+        </w:rPr>
+      </w:pPr>
+    </w:p>
+    <w:p>
+      <w:pPr>
+        <w:tabs>
+          <w:tab w:val="left" w:pos="916"/>
+          <w:tab w:val="left" w:pos="1832"/>
+          <w:tab w:val="left" w:pos="2748"/>
+          <w:tab w:val="left" w:pos="3664"/>
+          <w:tab w:val="left" w:pos="4580"/>
+          <w:tab w:val="left" w:pos="5496"/>
+          <w:tab w:val="left" w:pos="6412"/>
+          <w:tab w:val="left" w:pos="7328"/>
+          <w:tab w:val="left" w:pos="8244"/>
+          <w:tab w:val="left" w:pos="9160"/>
+          <w:tab w:val="left" w:pos="10076"/>
+          <w:tab w:val="left" w:pos="10992"/>
+          <w:tab w:val="left" w:pos="11908"/>
+          <w:tab w:val="left" w:pos="12824"/>
+          <w:tab w:val="left" w:pos="13740"/>
+          <w:tab w:val="left" w:pos="14656"/>
+        </w:tabs>
+        <w:spacing w:after="0" w:line="240" w:lineRule="auto"/>
+        <w:ind w:left="720"/>
+        <w:rPr>
+          <w:rFonts w:ascii="Courier New" w:eastAsia="Times New Roman" w:hAnsi="Courier New" w:cs="Courier New"/>
+          <w:sz w:val="20"/>
+          <w:szCs w:val="20"/>
+        </w:rPr>
+      </w:pPr>
+      <w:r>
+        <w:rPr>
+          <w:rFonts w:ascii="Courier New" w:eastAsia="Times New Roman" w:hAnsi="Courier New" w:cs="Courier New"/>
+          <w:sz w:val="20"/>
+          <w:szCs w:val="20"/>
+        </w:rPr>
+        <w:t xml:space="preserve">    location / {</w:t>
+      </w:r>
+    </w:p>
+    <w:p>
+      <w:pPr>
+        <w:tabs>
+          <w:tab w:val="left" w:pos="916"/>
+          <w:tab w:val="left" w:pos="1832"/>
+          <w:tab w:val="left" w:pos="2748"/>
+          <w:tab w:val="left" w:pos="3664"/>
+          <w:tab w:val="left" w:pos="4580"/>
+          <w:tab w:val="left" w:pos="5496"/>
+          <w:tab w:val="left" w:pos="6412"/>
+          <w:tab w:val="left" w:pos="7328"/>
+          <w:tab w:val="left" w:pos="8244"/>
+          <w:tab w:val="left" w:pos="9160"/>
+          <w:tab w:val="left" w:pos="10076"/>
+          <w:tab w:val="left" w:pos="10992"/>
+          <w:tab w:val="left" w:pos="11908"/>
+          <w:tab w:val="left" w:pos="12824"/>
+          <w:tab w:val="left" w:pos="13740"/>
+          <w:tab w:val="left" w:pos="14656"/>
+        </w:tabs>
+        <w:spacing w:after="0" w:line="240" w:lineRule="auto"/>
+        <w:ind w:left="720"/>
+        <w:rPr>
+          <w:rFonts w:ascii="Courier New" w:eastAsia="Times New Roman" w:hAnsi="Courier New" w:cs="Courier New"/>
+          <w:sz w:val="20"/>
+          <w:szCs w:val="20"/>
+        </w:rPr>
+      </w:pPr>
+      <w:r>
+        <w:rPr>
+          <w:rFonts w:ascii="Courier New" w:eastAsia="Times New Roman" w:hAnsi="Courier New" w:cs="Courier New"/>
+          <w:sz w:val="20"/>
+          <w:szCs w:val="20"/>
+        </w:rPr>
+        <w:t xml:space="preserve">        proxy_pass http://127.0.0.1:3005; # Cổng bạn vừa đổi trong Docker</w:t>
+      </w:r>
+    </w:p>
+    <w:p>
+      <w:pPr>
+        <w:tabs>
+          <w:tab w:val="left" w:pos="916"/>
+          <w:tab w:val="left" w:pos="1832"/>
+          <w:tab w:val="left" w:pos="2748"/>
+          <w:tab w:val="left" w:pos="3664"/>
+          <w:tab w:val="left" w:pos="4580"/>
+          <w:tab w:val="left" w:pos="5496"/>
+          <w:tab w:val="left" w:pos="6412"/>
+          <w:tab w:val="left" w:pos="7328"/>
+          <w:tab w:val="left" w:pos="8244"/>
+          <w:tab w:val="left" w:pos="9160"/>
+          <w:tab w:val="left" w:pos="10076"/>
+          <w:tab w:val="left" w:pos="10992"/>
+          <w:tab w:val="left" w:pos="11908"/>
+          <w:tab w:val="left" w:pos="12824"/>
+          <w:tab w:val="left" w:pos="13740"/>
+          <w:tab w:val="left" w:pos="14656"/>
+        </w:tabs>
+        <w:spacing w:after="0" w:line="240" w:lineRule="auto"/>
+        <w:ind w:left="720"/>
+        <w:rPr>
+          <w:rFonts w:ascii="Courier New" w:eastAsia="Times New Roman" w:hAnsi="Courier New" w:cs="Courier New"/>
+          <w:sz w:val="20"/>
+          <w:szCs w:val="20"/>
+        </w:rPr>
+      </w:pPr>
+      <w:r>
+        <w:rPr>
+          <w:rFonts w:ascii="Courier New" w:eastAsia="Times New Roman" w:hAnsi="Courier New" w:cs="Courier New"/>
+          <w:sz w:val="20"/>
+          <w:szCs w:val="20"/>
+        </w:rPr>
+        <w:t xml:space="preserve">        proxy_http_version 1.1;</w:t>
+      </w:r>
+    </w:p>
+    <w:p>
+      <w:pPr>
+        <w:tabs>
+          <w:tab w:val="left" w:pos="916"/>
+          <w:tab w:val="left" w:pos="1832"/>
+          <w:tab w:val="left" w:pos="2748"/>
+          <w:tab w:val="left" w:pos="3664"/>
+          <w:tab w:val="left" w:pos="4580"/>
+          <w:tab w:val="left" w:pos="5496"/>
+          <w:tab w:val="left" w:pos="6412"/>
+          <w:tab w:val="left" w:pos="7328"/>
+          <w:tab w:val="left" w:pos="8244"/>
+          <w:tab w:val="left" w:pos="9160"/>
+          <w:tab w:val="left" w:pos="10076"/>
+          <w:tab w:val="left" w:pos="10992"/>
+          <w:tab w:val="left" w:pos="11908"/>
+          <w:tab w:val="left" w:pos="12824"/>
+          <w:tab w:val="left" w:pos="13740"/>
+          <w:tab w:val="left" w:pos="14656"/>
+        </w:tabs>
+        <w:spacing w:after="0" w:line="240" w:lineRule="auto"/>
+        <w:ind w:left="720"/>
+        <w:rPr>
+          <w:rFonts w:ascii="Courier New" w:eastAsia="Times New Roman" w:hAnsi="Courier New" w:cs="Courier New"/>
+          <w:sz w:val="20"/>
+          <w:szCs w:val="20"/>
+        </w:rPr>
+      </w:pPr>
+      <w:r>
+        <w:rPr>
+          <w:rFonts w:ascii="Courier New" w:eastAsia="Times New Roman" w:hAnsi="Courier New" w:cs="Courier New"/>
+          <w:sz w:val="20"/>
+          <w:szCs w:val="20"/>
+        </w:rPr>
+        <w:t xml:space="preserve">        proxy_set_header Upgrade $http_upgrade;</w:t>
+      </w:r>
+    </w:p>
+    <w:p>
+      <w:pPr>
+        <w:tabs>
+          <w:tab w:val="left" w:pos="916"/>
+          <w:tab w:val="left" w:pos="1832"/>
+          <w:tab w:val="left" w:pos="2748"/>
+          <w:tab w:val="left" w:pos="3664"/>
+          <w:tab w:val="left" w:pos="4580"/>
+          <w:tab w:val="left" w:pos="5496"/>
+          <w:tab w:val="left" w:pos="6412"/>
+          <w:tab w:val="left" w:pos="7328"/>
+          <w:tab w:val="left" w:pos="8244"/>
+          <w:tab w:val="left" w:pos="9160"/>
+          <w:tab w:val="left" w:pos="10076"/>
+          <w:tab w:val="left" w:pos="10992"/>
+          <w:tab w:val="left" w:pos="11908"/>
+          <w:tab w:val="left" w:pos="12824"/>
+          <w:tab w:val="left" w:pos="13740"/>
+          <w:tab w:val="left" w:pos="14656"/>
+        </w:tabs>
+        <w:spacing w:after="0" w:line="240" w:lineRule="auto"/>
+        <w:ind w:left="720"/>
+        <w:rPr>
+          <w:rFonts w:ascii="Courier New" w:eastAsia="Times New Roman" w:hAnsi="Courier New" w:cs="Courier New"/>
+          <w:sz w:val="20"/>
+          <w:szCs w:val="20"/>
+        </w:rPr>
+      </w:pPr>
+      <w:r>
+        <w:rPr>
+          <w:rFonts w:ascii="Courier New" w:eastAsia="Times New Roman" w:hAnsi="Courier New" w:cs="Courier New"/>
+          <w:sz w:val="20"/>
+          <w:szCs w:val="20"/>
+        </w:rPr>
+        <w:t xml:space="preserve">        proxy_set_header Connection keep-alive;</w:t>
+      </w:r>
+    </w:p>
+    <w:p>
+      <w:pPr>
+        <w:tabs>
+          <w:tab w:val="left" w:pos="916"/>
+          <w:tab w:val="left" w:pos="1832"/>
+          <w:tab w:val="left" w:pos="2748"/>
+          <w:tab w:val="left" w:pos="3664"/>
+          <w:tab w:val="left" w:pos="4580"/>
+          <w:tab w:val="left" w:pos="5496"/>
+          <w:tab w:val="left" w:pos="6412"/>
+          <w:tab w:val="left" w:pos="7328"/>
+          <w:tab w:val="left" w:pos="8244"/>
+          <w:tab w:val="left" w:pos="9160"/>
+          <w:tab w:val="left" w:pos="10076"/>
+          <w:tab w:val="left" w:pos="10992"/>
+          <w:tab w:val="left" w:pos="11908"/>
+          <w:tab w:val="left" w:pos="12824"/>
+          <w:tab w:val="left" w:pos="13740"/>
+          <w:tab w:val="left" w:pos="14656"/>
+        </w:tabs>
+        <w:spacing w:after="0" w:line="240" w:lineRule="auto"/>
+        <w:ind w:left="720"/>
+        <w:rPr>
+          <w:rFonts w:ascii="Courier New" w:eastAsia="Times New Roman" w:hAnsi="Courier New" w:cs="Courier New"/>
+          <w:sz w:val="20"/>
+          <w:szCs w:val="20"/>
+        </w:rPr>
+      </w:pPr>
+      <w:r>
+        <w:rPr>
+          <w:rFonts w:ascii="Courier New" w:eastAsia="Times New Roman" w:hAnsi="Courier New" w:cs="Courier New"/>
+          <w:sz w:val="20"/>
+          <w:szCs w:val="20"/>
+        </w:rPr>
+        <w:t xml:space="preserve">        proxy_set_header Host $host;</w:t>
+      </w:r>
+    </w:p>
+    <w:p>
+      <w:pPr>
+        <w:tabs>
+          <w:tab w:val="left" w:pos="916"/>
+          <w:tab w:val="left" w:pos="1832"/>
+          <w:tab w:val="left" w:pos="2748"/>
+          <w:tab w:val="left" w:pos="3664"/>
+          <w:tab w:val="left" w:pos="4580"/>
+          <w:tab w:val="left" w:pos="5496"/>
+          <w:tab w:val="left" w:pos="6412"/>
+          <w:tab w:val="left" w:pos="7328"/>
+          <w:tab w:val="left" w:pos="8244"/>
+          <w:tab w:val="left" w:pos="9160"/>
+          <w:tab w:val="left" w:pos="10076"/>
+          <w:tab w:val="left" w:pos="10992"/>
+          <w:tab w:val="left" w:pos="11908"/>
+          <w:tab w:val="left" w:pos="12824"/>
+          <w:tab w:val="left" w:pos="13740"/>
+          <w:tab w:val="left" w:pos="14656"/>
+        </w:tabs>
+        <w:spacing w:after="0" w:line="240" w:lineRule="auto"/>
+        <w:ind w:left="720"/>
+        <w:rPr>
+          <w:rFonts w:ascii="Courier New" w:eastAsia="Times New Roman" w:hAnsi="Courier New" w:cs="Courier New"/>
+          <w:sz w:val="20"/>
+          <w:szCs w:val="20"/>
+        </w:rPr>
+      </w:pPr>
+      <w:r>
+        <w:rPr>
+          <w:rFonts w:ascii="Courier New" w:eastAsia="Times New Roman" w:hAnsi="Courier New" w:cs="Courier New"/>
+          <w:sz w:val="20"/>
+          <w:szCs w:val="20"/>
+        </w:rPr>
+        <w:t xml:space="preserve">        proxy_cache_bypass $http_upgrade;</w:t>
+      </w:r>
+    </w:p>
+    <w:p>
+      <w:pPr>
+        <w:tabs>
+          <w:tab w:val="left" w:pos="916"/>
+          <w:tab w:val="left" w:pos="1832"/>
+          <w:tab w:val="left" w:pos="2748"/>
+          <w:tab w:val="left" w:pos="3664"/>
+          <w:tab w:val="left" w:pos="4580"/>
+          <w:tab w:val="left" w:pos="5496"/>
+          <w:tab w:val="left" w:pos="6412"/>
+          <w:tab w:val="left" w:pos="7328"/>
+          <w:tab w:val="left" w:pos="8244"/>
+          <w:tab w:val="left" w:pos="9160"/>
+          <w:tab w:val="left" w:pos="10076"/>
+          <w:tab w:val="left" w:pos="10992"/>
+          <w:tab w:val="left" w:pos="11908"/>
+          <w:tab w:val="left" w:pos="12824"/>
+          <w:tab w:val="left" w:pos="13740"/>
+          <w:tab w:val="left" w:pos="14656"/>
+        </w:tabs>
+        <w:spacing w:after="0" w:line="240" w:lineRule="auto"/>
+        <w:ind w:left="720"/>
+        <w:rPr>
+          <w:rFonts w:ascii="Courier New" w:eastAsia="Times New Roman" w:hAnsi="Courier New" w:cs="Courier New"/>
+          <w:sz w:val="20"/>
+          <w:szCs w:val="20"/>
+        </w:rPr>
+      </w:pPr>
+      <w:r>
+        <w:rPr>
+          <w:rFonts w:ascii="Courier New" w:eastAsia="Times New Roman" w:hAnsi="Courier New" w:cs="Courier New"/>
+          <w:sz w:val="20"/>
+          <w:szCs w:val="20"/>
+        </w:rPr>
+        <w:lastRenderedPageBreak/>
+        <w:t xml:space="preserve">        proxy_set_header X-Forwarded-For $proxy_add_x_forwarded_for;</w:t>
+      </w:r>
+    </w:p>
+    <w:p>
+      <w:pPr>
+        <w:tabs>
+          <w:tab w:val="left" w:pos="916"/>
+          <w:tab w:val="left" w:pos="1832"/>
+          <w:tab w:val="left" w:pos="2748"/>
+          <w:tab w:val="left" w:pos="3664"/>
+          <w:tab w:val="left" w:pos="4580"/>
+          <w:tab w:val="left" w:pos="5496"/>
+          <w:tab w:val="left" w:pos="6412"/>
+          <w:tab w:val="left" w:pos="7328"/>
+          <w:tab w:val="left" w:pos="8244"/>
+          <w:tab w:val="left" w:pos="9160"/>
+          <w:tab w:val="left" w:pos="10076"/>
+          <w:tab w:val="left" w:pos="10992"/>
+          <w:tab w:val="left" w:pos="11908"/>
+          <w:tab w:val="left" w:pos="12824"/>
+          <w:tab w:val="left" w:pos="13740"/>
+          <w:tab w:val="left" w:pos="14656"/>
+        </w:tabs>
+        <w:spacing w:after="0" w:line="240" w:lineRule="auto"/>
+        <w:ind w:left="720"/>
+        <w:rPr>
+          <w:rFonts w:ascii="Courier New" w:eastAsia="Times New Roman" w:hAnsi="Courier New" w:cs="Courier New"/>
+          <w:sz w:val="20"/>
+          <w:szCs w:val="20"/>
+        </w:rPr>
+      </w:pPr>
+      <w:r>
+        <w:rPr>
+          <w:rFonts w:ascii="Courier New" w:eastAsia="Times New Roman" w:hAnsi="Courier New" w:cs="Courier New"/>
+          <w:sz w:val="20"/>
+          <w:szCs w:val="20"/>
+        </w:rPr>
+        <w:t xml:space="preserve">        proxy_set_header X-Forwarded-Proto $scheme;</w:t>
+      </w:r>
+    </w:p>
+    <w:p>
+      <w:pPr>
+        <w:tabs>
+          <w:tab w:val="left" w:pos="916"/>
+          <w:tab w:val="left" w:pos="1832"/>
+          <w:tab w:val="left" w:pos="2748"/>
+          <w:tab w:val="left" w:pos="3664"/>
+          <w:tab w:val="left" w:pos="4580"/>
+          <w:tab w:val="left" w:pos="5496"/>
+          <w:tab w:val="left" w:pos="6412"/>
+          <w:tab w:val="left" w:pos="7328"/>
+          <w:tab w:val="left" w:pos="8244"/>
+          <w:tab w:val="left" w:pos="9160"/>
+          <w:tab w:val="left" w:pos="10076"/>
+          <w:tab w:val="left" w:pos="10992"/>
+          <w:tab w:val="left" w:pos="11908"/>
+          <w:tab w:val="left" w:pos="12824"/>
+          <w:tab w:val="left" w:pos="13740"/>
+          <w:tab w:val="left" w:pos="14656"/>
+        </w:tabs>
+        <w:spacing w:after="0" w:line="240" w:lineRule="auto"/>
+        <w:ind w:left="720"/>
+        <w:rPr>
+          <w:rFonts w:ascii="Courier New" w:eastAsia="Times New Roman" w:hAnsi="Courier New" w:cs="Courier New"/>
+          <w:sz w:val="20"/>
+          <w:szCs w:val="20"/>
+        </w:rPr>
+      </w:pPr>
+      <w:r>
+        <w:rPr>
+          <w:rFonts w:ascii="Courier New" w:eastAsia="Times New Roman" w:hAnsi="Courier New" w:cs="Courier New"/>
+          <w:sz w:val="20"/>
+          <w:szCs w:val="20"/>
+        </w:rPr>
+        <w:t xml:space="preserve">    }</w:t>
+      </w:r>
+    </w:p>
+    <w:p>
+      <w:pPr>
+        <w:tabs>
+          <w:tab w:val="left" w:pos="916"/>
+          <w:tab w:val="left" w:pos="1832"/>
+          <w:tab w:val="left" w:pos="2748"/>
+          <w:tab w:val="left" w:pos="3664"/>
+          <w:tab w:val="left" w:pos="4580"/>
+          <w:tab w:val="left" w:pos="5496"/>
+          <w:tab w:val="left" w:pos="6412"/>
+          <w:tab w:val="left" w:pos="7328"/>
+          <w:tab w:val="left" w:pos="8244"/>
+          <w:tab w:val="left" w:pos="9160"/>
+          <w:tab w:val="left" w:pos="10076"/>
+          <w:tab w:val="left" w:pos="10992"/>
+          <w:tab w:val="left" w:pos="11908"/>
+          <w:tab w:val="left" w:pos="12824"/>
+          <w:tab w:val="left" w:pos="13740"/>
+          <w:tab w:val="left" w:pos="14656"/>
+        </w:tabs>
+        <w:spacing w:after="0" w:line="240" w:lineRule="auto"/>
+        <w:ind w:left="720"/>
+        <w:rPr>
+          <w:rFonts w:ascii="Courier New" w:eastAsia="Times New Roman" w:hAnsi="Courier New" w:cs="Courier New"/>
+          <w:sz w:val="20"/>
+          <w:szCs w:val="20"/>
+        </w:rPr>
+      </w:pPr>
+      <w:r>
+        <w:rPr>
+          <w:rFonts w:ascii="Courier New" w:eastAsia="Times New Roman" w:hAnsi="Courier New" w:cs="Courier New"/>
+          <w:sz w:val="20"/>
+          <w:szCs w:val="20"/>
+        </w:rPr>
+        <w:t>}</w:t>
+      </w:r>
+    </w:p>
+    <w:p>
+      <w:pPr>
+        <w:tabs>
+          <w:tab w:val="left" w:pos="916"/>
+          <w:tab w:val="left" w:pos="1832"/>
+          <w:tab w:val="left" w:pos="2748"/>
+          <w:tab w:val="left" w:pos="3664"/>
+          <w:tab w:val="left" w:pos="4580"/>
+          <w:tab w:val="left" w:pos="5496"/>
+          <w:tab w:val="left" w:pos="6412"/>
+          <w:tab w:val="left" w:pos="7328"/>
+          <w:tab w:val="left" w:pos="8244"/>
+          <w:tab w:val="left" w:pos="9160"/>
+          <w:tab w:val="left" w:pos="10076"/>
+          <w:tab w:val="left" w:pos="10992"/>
+          <w:tab w:val="left" w:pos="11908"/>
+          <w:tab w:val="left" w:pos="12824"/>
+          <w:tab w:val="left" w:pos="13740"/>
+          <w:tab w:val="left" w:pos="14656"/>
+        </w:tabs>
+        <w:spacing w:after="0" w:line="240" w:lineRule="auto"/>
+        <w:ind w:left="720"/>
+        <w:rPr>
+          <w:rFonts w:ascii="Courier New" w:eastAsia="Times New Roman" w:hAnsi="Courier New" w:cs="Courier New"/>
+          <w:sz w:val="20"/>
+          <w:szCs w:val="20"/>
+        </w:rPr>
+      </w:pPr>
+    </w:p>
+    <w:p>
+      <w:pPr>
+        <w:pStyle w:val="Heading3"/>
+      </w:pPr>
+      <w:r>
+        <w:t>2. Kích hoạt cấu hình</w:t>
+      </w:r>
+    </w:p>
+    <w:p>
+      <w:pPr>
+        <w:pStyle w:val="NormalWeb"/>
+      </w:pPr>
+      <w:r>
+        <w:t xml:space="preserve">Sau khi dán xong, bạn nhấn </w:t>
+      </w:r>
+      <w:r>
+        <w:rPr>
+          <w:rStyle w:val="HTMLCode"/>
+        </w:rPr>
+        <w:t>Ctrl + O</w:t>
+      </w:r>
+      <w:r>
+        <w:t xml:space="preserve"> -&gt; </w:t>
+      </w:r>
+      <w:r>
+        <w:rPr>
+          <w:rStyle w:val="HTMLCode"/>
+        </w:rPr>
+        <w:t>Enter</w:t>
+      </w:r>
+      <w:r>
+        <w:t xml:space="preserve"> để lưu, và </w:t>
+      </w:r>
+      <w:r>
+        <w:rPr>
+          <w:rStyle w:val="HTMLCode"/>
+        </w:rPr>
+        <w:t>Ctrl + X</w:t>
+      </w:r>
+      <w:r>
+        <w:t xml:space="preserve"> để thoát. Tiếp theo, hãy chạy các lệnh sau để kích hoạt:</w:t>
+      </w:r>
+    </w:p>
+    <w:p>
+      <w:r>
+        <w:rPr>
+          <w:rStyle w:val="ng-tns-c4235442499-1281"/>
+        </w:rPr>
+        <w:t>Bash</w:t>
+      </w:r>
+    </w:p>
+    <w:p>
+      <w:pPr>
+        <w:pStyle w:val="HTMLPreformatted"/>
+        <w:rPr>
+          <w:rStyle w:val="HTMLCode"/>
+        </w:rPr>
+      </w:pPr>
+      <w:r>
+        <w:rPr>
+          <w:rStyle w:val="hljs-comment"/>
+        </w:rPr>
+        <w:t># Tạo liên kết đến thư mục enabled</w:t>
+      </w:r>
+    </w:p>
+    <w:p>
+      <w:pPr>
+        <w:pStyle w:val="HTMLPreformatted"/>
+        <w:rPr>
+          <w:rStyle w:val="HTMLCode"/>
+        </w:rPr>
+      </w:pPr>
+      <w:r>
+        <w:rPr>
+          <w:rStyle w:val="HTMLCode"/>
+        </w:rPr>
+        <w:t>sudo ln -s /etc/nginx/sites-available/api.nhatdev.top /etc/nginx/sites-enabled/</w:t>
+      </w:r>
+    </w:p>
+    <w:p>
+      <w:pPr>
+        <w:pStyle w:val="HTMLPreformatted"/>
+        <w:rPr>
+          <w:rStyle w:val="HTMLCode"/>
+        </w:rPr>
+      </w:pPr>
+    </w:p>
+    <w:p>
+      <w:pPr>
+        <w:pStyle w:val="HTMLPreformatted"/>
+        <w:rPr>
+          <w:rStyle w:val="HTMLCode"/>
+        </w:rPr>
+      </w:pPr>
+      <w:r>
+        <w:rPr>
+          <w:rStyle w:val="hljs-comment"/>
+        </w:rPr>
+        <w:t># Kiểm tra lỗi cú pháp</w:t>
+      </w:r>
+    </w:p>
+    <w:p>
+      <w:pPr>
+        <w:pStyle w:val="HTMLPreformatted"/>
+        <w:rPr>
+          <w:rStyle w:val="HTMLCode"/>
+        </w:rPr>
+      </w:pPr>
+      <w:r>
+        <w:rPr>
+          <w:rStyle w:val="HTMLCode"/>
+        </w:rPr>
+        <w:t>sudo nginx -t</w:t>
+      </w:r>
+    </w:p>
+    <w:p>
+      <w:pPr>
+        <w:pStyle w:val="HTMLPreformatted"/>
+        <w:rPr>
+          <w:rStyle w:val="HTMLCode"/>
+        </w:rPr>
+      </w:pPr>
+    </w:p>
+    <w:p>
+      <w:pPr>
+        <w:pStyle w:val="HTMLPreformatted"/>
+        <w:rPr>
+          <w:rStyle w:val="HTMLCode"/>
+        </w:rPr>
+      </w:pPr>
+      <w:r>
+        <w:rPr>
+          <w:rStyle w:val="hljs-comment"/>
+        </w:rPr>
+        <w:t># Nếu báo 'test is successful', hãy restart Nginx</w:t>
+      </w:r>
+    </w:p>
+    <w:p>
+      <w:pPr>
+        <w:pStyle w:val="HTMLPreformatted"/>
+      </w:pPr>
+      <w:r>
+        <w:rPr>
+          <w:rStyle w:val="HTMLCode"/>
+        </w:rPr>
+        <w:t>sudo systemctl restart nginx</w:t>
+      </w:r>
+    </w:p>
+    <w:p>
+      <w:pPr>
+        <w:pStyle w:val="Heading3"/>
+      </w:pPr>
+      <w:r>
+        <w:t>3. Cài đặt SSL (HTTPS) cho tên miền</w:t>
+      </w:r>
+    </w:p>
+    <w:p>
+      <w:pPr>
+        <w:pStyle w:val="NormalWeb"/>
+      </w:pPr>
+      <w:r>
+        <w:t xml:space="preserve">Hiện tại cấu hình trên mới chỉ chạy </w:t>
+      </w:r>
+      <w:r>
+        <w:rPr>
+          <w:b/>
+          <w:bCs/>
+        </w:rPr>
+        <w:t>HTTP (cổng 80)</w:t>
+      </w:r>
+      <w:r>
+        <w:t>. Để API bảo mật và Admin (React) có thể gọi được, bạn cần cài SSL miễn phí của Certbot:</w:t>
+      </w:r>
+    </w:p>
+    <w:p>
+      <w:r>
+        <w:rPr>
+          <w:rStyle w:val="ng-tns-c4235442499-1282"/>
+        </w:rPr>
+        <w:t>Bash</w:t>
+      </w:r>
+    </w:p>
+    <w:p>
+      <w:pPr>
+        <w:pStyle w:val="HTMLPreformatted"/>
+        <w:rPr>
+          <w:rStyle w:val="HTMLCode"/>
+        </w:rPr>
+      </w:pPr>
+      <w:r>
+        <w:rPr>
+          <w:rStyle w:val="HTMLCode"/>
+        </w:rPr>
+        <w:t>sudo certbot --nginx -d api.nhatdev.top</w:t>
+      </w:r>
+    </w:p>
+    <w:p>
+      <w:pPr>
+        <w:pStyle w:val="NormalWeb"/>
+      </w:pPr>
+      <w:r>
+        <w:rPr>
+          <w:i/>
+          <w:iCs/>
+        </w:rPr>
+        <w:t xml:space="preserve">Chọn phương án </w:t>
+      </w:r>
+      <w:r>
+        <w:rPr>
+          <w:b/>
+          <w:bCs/>
+          <w:i/>
+          <w:iCs/>
+        </w:rPr>
+        <w:t>2 (Redirect)</w:t>
+      </w:r>
+      <w:r>
+        <w:rPr>
+          <w:i/>
+          <w:iCs/>
+        </w:rPr>
+        <w:t xml:space="preserve"> khi Certbot hỏi để nó tự động chuyển mọi traffic từ HTTP sang HTTPS.</w:t>
+      </w:r>
+    </w:p>
+    <w:p>
+      <w:pPr>
+        <w:tabs>
+          <w:tab w:val="left" w:pos="916"/>
+          <w:tab w:val="left" w:pos="1832"/>
+          <w:tab w:val="left" w:pos="2748"/>
+          <w:tab w:val="left" w:pos="3664"/>
+          <w:tab w:val="left" w:pos="4580"/>
+          <w:tab w:val="left" w:pos="5496"/>
+          <w:tab w:val="left" w:pos="6412"/>
+          <w:tab w:val="left" w:pos="7328"/>
+          <w:tab w:val="left" w:pos="8244"/>
+          <w:tab w:val="left" w:pos="9160"/>
+          <w:tab w:val="left" w:pos="10076"/>
+          <w:tab w:val="left" w:pos="10992"/>
+          <w:tab w:val="left" w:pos="11908"/>
+          <w:tab w:val="left" w:pos="12824"/>
+          <w:tab w:val="left" w:pos="13740"/>
+          <w:tab w:val="left" w:pos="14656"/>
+        </w:tabs>
+        <w:spacing w:after="0" w:line="240" w:lineRule="auto"/>
+        <w:ind w:left="720"/>
+        <w:rPr>
+          <w:rFonts w:ascii="Courier New" w:eastAsia="Times New Roman" w:hAnsi="Courier New" w:cs="Courier New"/>
+          <w:sz w:val="20"/>
+          <w:szCs w:val="20"/>
+        </w:rPr>
+      </w:pPr>
+      <w:bookmarkStart w:id="0" w:name="_GoBack"/>
+      <w:bookmarkEnd w:id="0"/>
     </w:p>
     <w:sectPr>
       <w:pgSz w:w="12240" w:h="15840"/>
@@ -1918,8 +4106,276 @@
       </w:pPr>
     </w:lvl>
   </w:abstractNum>
+  <w:abstractNum w:abstractNumId="1">
+    <w:nsid w:val="6F9D3A56"/>
+    <w:multiLevelType w:val="multilevel"/>
+    <w:tmpl w:val="4880DADE"/>
+    <w:lvl w:ilvl="0">
+      <w:start w:val="1"/>
+      <w:numFmt w:val="decimal"/>
+      <w:lvlText w:val="%1."/>
+      <w:lvlJc w:val="left"/>
+      <w:pPr>
+        <w:tabs>
+          <w:tab w:val="num" w:pos="720"/>
+        </w:tabs>
+        <w:ind w:left="720" w:hanging="360"/>
+      </w:pPr>
+    </w:lvl>
+    <w:lvl w:ilvl="1" w:tentative="1">
+      <w:start w:val="1"/>
+      <w:numFmt w:val="decimal"/>
+      <w:lvlText w:val="%2."/>
+      <w:lvlJc w:val="left"/>
+      <w:pPr>
+        <w:tabs>
+          <w:tab w:val="num" w:pos="1440"/>
+        </w:tabs>
+        <w:ind w:left="1440" w:hanging="360"/>
+      </w:pPr>
+    </w:lvl>
+    <w:lvl w:ilvl="2" w:tentative="1">
+      <w:start w:val="1"/>
+      <w:numFmt w:val="decimal"/>
+      <w:lvlText w:val="%3."/>
+      <w:lvlJc w:val="left"/>
+      <w:pPr>
+        <w:tabs>
+          <w:tab w:val="num" w:pos="2160"/>
+        </w:tabs>
+        <w:ind w:left="2160" w:hanging="360"/>
+      </w:pPr>
+    </w:lvl>
+    <w:lvl w:ilvl="3" w:tentative="1">
+      <w:start w:val="1"/>
+      <w:numFmt w:val="decimal"/>
+      <w:lvlText w:val="%4."/>
+      <w:lvlJc w:val="left"/>
+      <w:pPr>
+        <w:tabs>
+          <w:tab w:val="num" w:pos="2880"/>
+        </w:tabs>
+        <w:ind w:left="2880" w:hanging="360"/>
+      </w:pPr>
+    </w:lvl>
+    <w:lvl w:ilvl="4" w:tentative="1">
+      <w:start w:val="1"/>
+      <w:numFmt w:val="decimal"/>
+      <w:lvlText w:val="%5."/>
+      <w:lvlJc w:val="left"/>
+      <w:pPr>
+        <w:tabs>
+          <w:tab w:val="num" w:pos="3600"/>
+        </w:tabs>
+        <w:ind w:left="3600" w:hanging="360"/>
+      </w:pPr>
+    </w:lvl>
+    <w:lvl w:ilvl="5" w:tentative="1">
+      <w:start w:val="1"/>
+      <w:numFmt w:val="decimal"/>
+      <w:lvlText w:val="%6."/>
+      <w:lvlJc w:val="left"/>
+      <w:pPr>
+        <w:tabs>
+          <w:tab w:val="num" w:pos="4320"/>
+        </w:tabs>
+        <w:ind w:left="4320" w:hanging="360"/>
+      </w:pPr>
+    </w:lvl>
+    <w:lvl w:ilvl="6" w:tentative="1">
+      <w:start w:val="1"/>
+      <w:numFmt w:val="decimal"/>
+      <w:lvlText w:val="%7."/>
+      <w:lvlJc w:val="left"/>
+      <w:pPr>
+        <w:tabs>
+          <w:tab w:val="num" w:pos="5040"/>
+        </w:tabs>
+        <w:ind w:left="5040" w:hanging="360"/>
+      </w:pPr>
+    </w:lvl>
+    <w:lvl w:ilvl="7" w:tentative="1">
+      <w:start w:val="1"/>
+      <w:numFmt w:val="decimal"/>
+      <w:lvlText w:val="%8."/>
+      <w:lvlJc w:val="left"/>
+      <w:pPr>
+        <w:tabs>
+          <w:tab w:val="num" w:pos="5760"/>
+        </w:tabs>
+        <w:ind w:left="5760" w:hanging="360"/>
+      </w:pPr>
+    </w:lvl>
+    <w:lvl w:ilvl="8" w:tentative="1">
+      <w:start w:val="1"/>
+      <w:numFmt w:val="decimal"/>
+      <w:lvlText w:val="%9."/>
+      <w:lvlJc w:val="left"/>
+      <w:pPr>
+        <w:tabs>
+          <w:tab w:val="num" w:pos="6480"/>
+        </w:tabs>
+        <w:ind w:left="6480" w:hanging="360"/>
+      </w:pPr>
+    </w:lvl>
+  </w:abstractNum>
+  <w:abstractNum w:abstractNumId="2">
+    <w:nsid w:val="716C7AC8"/>
+    <w:multiLevelType w:val="multilevel"/>
+    <w:tmpl w:val="582645C4"/>
+    <w:lvl w:ilvl="0">
+      <w:start w:val="1"/>
+      <w:numFmt w:val="bullet"/>
+      <w:lvlText w:val=""/>
+      <w:lvlJc w:val="left"/>
+      <w:pPr>
+        <w:tabs>
+          <w:tab w:val="num" w:pos="720"/>
+        </w:tabs>
+        <w:ind w:left="720" w:hanging="360"/>
+      </w:pPr>
+      <w:rPr>
+        <w:rFonts w:ascii="Symbol" w:hAnsi="Symbol" w:hint="default"/>
+        <w:sz w:val="20"/>
+      </w:rPr>
+    </w:lvl>
+    <w:lvl w:ilvl="1" w:tentative="1">
+      <w:start w:val="1"/>
+      <w:numFmt w:val="bullet"/>
+      <w:lvlText w:val="o"/>
+      <w:lvlJc w:val="left"/>
+      <w:pPr>
+        <w:tabs>
+          <w:tab w:val="num" w:pos="1440"/>
+        </w:tabs>
+        <w:ind w:left="1440" w:hanging="360"/>
+      </w:pPr>
+      <w:rPr>
+        <w:rFonts w:ascii="Courier New" w:hAnsi="Courier New" w:hint="default"/>
+        <w:sz w:val="20"/>
+      </w:rPr>
+    </w:lvl>
+    <w:lvl w:ilvl="2" w:tentative="1">
+      <w:start w:val="1"/>
+      <w:numFmt w:val="bullet"/>
+      <w:lvlText w:val=""/>
+      <w:lvlJc w:val="left"/>
+      <w:pPr>
+        <w:tabs>
+          <w:tab w:val="num" w:pos="2160"/>
+        </w:tabs>
+        <w:ind w:left="2160" w:hanging="360"/>
+      </w:pPr>
+      <w:rPr>
+        <w:rFonts w:ascii="Wingdings" w:hAnsi="Wingdings" w:hint="default"/>
+        <w:sz w:val="20"/>
+      </w:rPr>
+    </w:lvl>
+    <w:lvl w:ilvl="3" w:tentative="1">
+      <w:start w:val="1"/>
+      <w:numFmt w:val="bullet"/>
+      <w:lvlText w:val=""/>
+      <w:lvlJc w:val="left"/>
+      <w:pPr>
+        <w:tabs>
+          <w:tab w:val="num" w:pos="2880"/>
+        </w:tabs>
+        <w:ind w:left="2880" w:hanging="360"/>
+      </w:pPr>
+      <w:rPr>
+        <w:rFonts w:ascii="Wingdings" w:hAnsi="Wingdings" w:hint="default"/>
+        <w:sz w:val="20"/>
+      </w:rPr>
+    </w:lvl>
+    <w:lvl w:ilvl="4" w:tentative="1">
+      <w:start w:val="1"/>
+      <w:numFmt w:val="bullet"/>
+      <w:lvlText w:val=""/>
+      <w:lvlJc w:val="left"/>
+      <w:pPr>
+        <w:tabs>
+          <w:tab w:val="num" w:pos="3600"/>
+        </w:tabs>
+        <w:ind w:left="3600" w:hanging="360"/>
+      </w:pPr>
+      <w:rPr>
+        <w:rFonts w:ascii="Wingdings" w:hAnsi="Wingdings" w:hint="default"/>
+        <w:sz w:val="20"/>
+      </w:rPr>
+    </w:lvl>
+    <w:lvl w:ilvl="5" w:tentative="1">
+      <w:start w:val="1"/>
+      <w:numFmt w:val="bullet"/>
+      <w:lvlText w:val=""/>
+      <w:lvlJc w:val="left"/>
+      <w:pPr>
+        <w:tabs>
+          <w:tab w:val="num" w:pos="4320"/>
+        </w:tabs>
+        <w:ind w:left="4320" w:hanging="360"/>
+      </w:pPr>
+      <w:rPr>
+        <w:rFonts w:ascii="Wingdings" w:hAnsi="Wingdings" w:hint="default"/>
+        <w:sz w:val="20"/>
+      </w:rPr>
+    </w:lvl>
+    <w:lvl w:ilvl="6" w:tentative="1">
+      <w:start w:val="1"/>
+      <w:numFmt w:val="bullet"/>
+      <w:lvlText w:val=""/>
+      <w:lvlJc w:val="left"/>
+      <w:pPr>
+        <w:tabs>
+          <w:tab w:val="num" w:pos="5040"/>
+        </w:tabs>
+        <w:ind w:left="5040" w:hanging="360"/>
+      </w:pPr>
+      <w:rPr>
+        <w:rFonts w:ascii="Wingdings" w:hAnsi="Wingdings" w:hint="default"/>
+        <w:sz w:val="20"/>
+      </w:rPr>
+    </w:lvl>
+    <w:lvl w:ilvl="7" w:tentative="1">
+      <w:start w:val="1"/>
+      <w:numFmt w:val="bullet"/>
+      <w:lvlText w:val=""/>
+      <w:lvlJc w:val="left"/>
+      <w:pPr>
+        <w:tabs>
+          <w:tab w:val="num" w:pos="5760"/>
+        </w:tabs>
+        <w:ind w:left="5760" w:hanging="360"/>
+      </w:pPr>
+      <w:rPr>
+        <w:rFonts w:ascii="Wingdings" w:hAnsi="Wingdings" w:hint="default"/>
+        <w:sz w:val="20"/>
+      </w:rPr>
+    </w:lvl>
+    <w:lvl w:ilvl="8" w:tentative="1">
+      <w:start w:val="1"/>
+      <w:numFmt w:val="bullet"/>
+      <w:lvlText w:val=""/>
+      <w:lvlJc w:val="left"/>
+      <w:pPr>
+        <w:tabs>
+          <w:tab w:val="num" w:pos="6480"/>
+        </w:tabs>
+        <w:ind w:left="6480" w:hanging="360"/>
+      </w:pPr>
+      <w:rPr>
+        <w:rFonts w:ascii="Wingdings" w:hAnsi="Wingdings" w:hint="default"/>
+        <w:sz w:val="20"/>
+      </w:rPr>
+    </w:lvl>
+  </w:abstractNum>
   <w:num w:numId="1">
     <w:abstractNumId w:val="0"/>
+  </w:num>
+  <w:num w:numId="2">
+    <w:abstractNumId w:val="2"/>
+  </w:num>
+  <w:num w:numId="3">
+    <w:abstractNumId w:val="1"/>
   </w:num>
 </w:numbering>
 </file>
@@ -2276,6 +4732,47 @@
     <w:basedOn w:val="DefaultParagraphFont"/>
     <w:rsid w:val="00496B7B"/>
   </w:style>
+  <w:style w:type="character" w:customStyle="1" w:styleId="ng-tns-c4235442499-1259">
+    <w:name w:val="ng-tns-c4235442499-1259"/>
+    <w:basedOn w:val="DefaultParagraphFont"/>
+    <w:rsid w:val="00026671"/>
+  </w:style>
+  <w:style w:type="character" w:customStyle="1" w:styleId="ng-tns-c4235442499-1260">
+    <w:name w:val="ng-tns-c4235442499-1260"/>
+    <w:basedOn w:val="DefaultParagraphFont"/>
+    <w:rsid w:val="00026671"/>
+  </w:style>
+  <w:style w:type="character" w:customStyle="1" w:styleId="hljs-attribute">
+    <w:name w:val="hljs-attribute"/>
+    <w:basedOn w:val="DefaultParagraphFont"/>
+    <w:rsid w:val="00026671"/>
+  </w:style>
+  <w:style w:type="character" w:customStyle="1" w:styleId="ng-tns-c4235442499-1261">
+    <w:name w:val="ng-tns-c4235442499-1261"/>
+    <w:basedOn w:val="DefaultParagraphFont"/>
+    <w:rsid w:val="00026671"/>
+  </w:style>
+  <w:style w:type="character" w:styleId="Hyperlink">
+    <w:name w:val="Hyperlink"/>
+    <w:basedOn w:val="DefaultParagraphFont"/>
+    <w:uiPriority w:val="99"/>
+    <w:unhideWhenUsed/>
+    <w:rsid w:val="002B6A9C"/>
+    <w:rPr>
+      <w:color w:val="0000FF" w:themeColor="hyperlink"/>
+      <w:u w:val="single"/>
+    </w:rPr>
+  </w:style>
+  <w:style w:type="character" w:customStyle="1" w:styleId="ng-tns-c4235442499-1281">
+    <w:name w:val="ng-tns-c4235442499-1281"/>
+    <w:basedOn w:val="DefaultParagraphFont"/>
+    <w:rsid w:val="002B6A9C"/>
+  </w:style>
+  <w:style w:type="character" w:customStyle="1" w:styleId="ng-tns-c4235442499-1282">
+    <w:name w:val="ng-tns-c4235442499-1282"/>
+    <w:basedOn w:val="DefaultParagraphFont"/>
+    <w:rsid w:val="008439F1"/>
+  </w:style>
 </w:styles>
 </file>
 
@@ -2630,6 +5127,47 @@
     <w:name w:val="hljs-number"/>
     <w:basedOn w:val="DefaultParagraphFont"/>
     <w:rsid w:val="00496B7B"/>
+  </w:style>
+  <w:style w:type="character" w:customStyle="1" w:styleId="ng-tns-c4235442499-1259">
+    <w:name w:val="ng-tns-c4235442499-1259"/>
+    <w:basedOn w:val="DefaultParagraphFont"/>
+    <w:rsid w:val="00026671"/>
+  </w:style>
+  <w:style w:type="character" w:customStyle="1" w:styleId="ng-tns-c4235442499-1260">
+    <w:name w:val="ng-tns-c4235442499-1260"/>
+    <w:basedOn w:val="DefaultParagraphFont"/>
+    <w:rsid w:val="00026671"/>
+  </w:style>
+  <w:style w:type="character" w:customStyle="1" w:styleId="hljs-attribute">
+    <w:name w:val="hljs-attribute"/>
+    <w:basedOn w:val="DefaultParagraphFont"/>
+    <w:rsid w:val="00026671"/>
+  </w:style>
+  <w:style w:type="character" w:customStyle="1" w:styleId="ng-tns-c4235442499-1261">
+    <w:name w:val="ng-tns-c4235442499-1261"/>
+    <w:basedOn w:val="DefaultParagraphFont"/>
+    <w:rsid w:val="00026671"/>
+  </w:style>
+  <w:style w:type="character" w:styleId="Hyperlink">
+    <w:name w:val="Hyperlink"/>
+    <w:basedOn w:val="DefaultParagraphFont"/>
+    <w:uiPriority w:val="99"/>
+    <w:unhideWhenUsed/>
+    <w:rsid w:val="002B6A9C"/>
+    <w:rPr>
+      <w:color w:val="0000FF" w:themeColor="hyperlink"/>
+      <w:u w:val="single"/>
+    </w:rPr>
+  </w:style>
+  <w:style w:type="character" w:customStyle="1" w:styleId="ng-tns-c4235442499-1281">
+    <w:name w:val="ng-tns-c4235442499-1281"/>
+    <w:basedOn w:val="DefaultParagraphFont"/>
+    <w:rsid w:val="002B6A9C"/>
+  </w:style>
+  <w:style w:type="character" w:customStyle="1" w:styleId="ng-tns-c4235442499-1282">
+    <w:name w:val="ng-tns-c4235442499-1282"/>
+    <w:basedOn w:val="DefaultParagraphFont"/>
+    <w:rsid w:val="008439F1"/>
   </w:style>
 </w:styles>
 </file>

</xml_diff>